<commit_message>
Update 10/22/2023 4:13PM EST
Update as of 4:13PM EST on 10/22/2023.
</commit_message>
<xml_diff>
--- a/#ILLEGAL ACT/20231022 - Global United Defense, Inc. - Illegal Act Prevention Security Systems - v1.0.1.6.docx
+++ b/#ILLEGAL ACT/20231022 - Global United Defense, Inc. - Illegal Act Prevention Security Systems - v1.0.1.6.docx
@@ -213,7 +213,7 @@
           <w:sz w:val="28"/>
           <w:szCs w:val="28"/>
         </w:rPr>
-        <w:t>10/22/2023 4:03:07 PM</w:t>
+        <w:t>10/22/2023 4:13:00 PM</w:t>
       </w:r>
     </w:p>
     <w:p>
@@ -916,16 +916,7 @@
           <w:bCs/>
           <w:color w:val="FF0000"/>
         </w:rPr>
-        <w:t xml:space="preserve">WAR </w:t>
-      </w:r>
-      <w:proofErr w:type="gramStart"/>
-      <w:r>
-        <w:rPr>
-          <w:b/>
-          <w:bCs/>
-          <w:color w:val="FF0000"/>
-        </w:rPr>
-        <w:t>ACTOR</w:t>
+        <w:t>WAR ACTOR</w:t>
       </w:r>
       <w:r>
         <w:rPr>
@@ -934,7 +925,6 @@
         </w:rPr>
         <w:t>;</w:t>
       </w:r>
-      <w:proofErr w:type="gramEnd"/>
     </w:p>
     <w:p>
       <w:pPr>
@@ -1235,7 +1225,6 @@
         </w:rPr>
         <w:t xml:space="preserve">ANY </w:t>
       </w:r>
-      <w:proofErr w:type="gramStart"/>
       <w:r>
         <w:rPr>
           <w:b/>
@@ -1251,7 +1240,6 @@
         </w:rPr>
         <w:t>;</w:t>
       </w:r>
-      <w:proofErr w:type="gramEnd"/>
     </w:p>
     <w:p>
       <w:pPr>
@@ -1288,7 +1276,6 @@
         </w:rPr>
         <w:t xml:space="preserve">ANY </w:t>
       </w:r>
-      <w:proofErr w:type="gramStart"/>
       <w:r>
         <w:rPr>
           <w:b/>
@@ -1304,7 +1291,6 @@
         </w:rPr>
         <w:t>;</w:t>
       </w:r>
-      <w:proofErr w:type="gramEnd"/>
     </w:p>
     <w:p>
       <w:pPr>
@@ -1576,16 +1562,7 @@
           <w:bCs/>
           <w:color w:val="FF0000"/>
         </w:rPr>
-        <w:t xml:space="preserve">ANY </w:t>
-      </w:r>
-      <w:proofErr w:type="gramStart"/>
-      <w:r>
-        <w:rPr>
-          <w:b/>
-          <w:bCs/>
-          <w:color w:val="FF0000"/>
-        </w:rPr>
-        <w:t>BOMB</w:t>
+        <w:t>ANY BOMB</w:t>
       </w:r>
       <w:r>
         <w:rPr>
@@ -1594,7 +1571,6 @@
         </w:rPr>
         <w:t>;</w:t>
       </w:r>
-      <w:proofErr w:type="gramEnd"/>
     </w:p>
     <w:p>
       <w:pPr>
@@ -1628,7 +1604,6 @@
         </w:rPr>
         <w:t xml:space="preserve">ANY </w:t>
       </w:r>
-      <w:proofErr w:type="gramStart"/>
       <w:r>
         <w:rPr>
           <w:b/>
@@ -1644,7 +1619,6 @@
         </w:rPr>
         <w:t>;</w:t>
       </w:r>
-      <w:proofErr w:type="gramEnd"/>
     </w:p>
     <w:p>
       <w:pPr>
@@ -2331,7 +2305,6 @@
         </w:rPr>
         <w:t xml:space="preserve">ANY </w:t>
       </w:r>
-      <w:proofErr w:type="gramStart"/>
       <w:r>
         <w:rPr>
           <w:b/>
@@ -2347,7 +2320,6 @@
         </w:rPr>
         <w:t>;</w:t>
       </w:r>
-      <w:proofErr w:type="gramEnd"/>
     </w:p>
     <w:p>
       <w:pPr>
@@ -2387,16 +2359,7 @@
           <w:bCs/>
           <w:color w:val="FF0000"/>
         </w:rPr>
-        <w:t xml:space="preserve">CAR </w:t>
-      </w:r>
-      <w:proofErr w:type="gramStart"/>
-      <w:r>
-        <w:rPr>
-          <w:b/>
-          <w:bCs/>
-          <w:color w:val="FF0000"/>
-        </w:rPr>
-        <w:t>CRASH</w:t>
+        <w:t>CAR CRASH</w:t>
       </w:r>
       <w:r>
         <w:rPr>
@@ -2405,7 +2368,6 @@
         </w:rPr>
         <w:t>;</w:t>
       </w:r>
-      <w:proofErr w:type="gramEnd"/>
     </w:p>
     <w:p>
       <w:pPr>
@@ -3192,15 +3154,7 @@
           <w:bCs/>
           <w:color w:val="FF0000"/>
         </w:rPr>
-        <w:t>FIGHTER</w:t>
-      </w:r>
-      <w:r>
-        <w:rPr>
-          <w:b/>
-          <w:bCs/>
-          <w:color w:val="FF0000"/>
-        </w:rPr>
-        <w:t xml:space="preserve"> AIRCRAFT</w:t>
+        <w:t>FIGHTER AIRCRAFT</w:t>
       </w:r>
       <w:r>
         <w:rPr>
@@ -3434,15 +3388,7 @@
           <w:bCs/>
           <w:color w:val="FF0000"/>
         </w:rPr>
-        <w:t xml:space="preserve">ANY </w:t>
-      </w:r>
-      <w:r>
-        <w:rPr>
-          <w:b/>
-          <w:bCs/>
-          <w:color w:val="FF0000"/>
-        </w:rPr>
-        <w:t>ROCKET</w:t>
+        <w:t>ANY ROCKET</w:t>
       </w:r>
       <w:r>
         <w:rPr>
@@ -3502,15 +3448,7 @@
           <w:bCs/>
           <w:color w:val="FF0000"/>
         </w:rPr>
-        <w:t xml:space="preserve">ANY </w:t>
-      </w:r>
-      <w:r>
-        <w:rPr>
-          <w:b/>
-          <w:bCs/>
-          <w:color w:val="FF0000"/>
-        </w:rPr>
-        <w:t>AIRCRAFT</w:t>
+        <w:t>ANY AIRCRAFT</w:t>
       </w:r>
       <w:r>
         <w:rPr>
@@ -3563,16 +3501,7 @@
           <w:bCs/>
           <w:color w:val="FF0000"/>
         </w:rPr>
-        <w:t xml:space="preserve">ANY </w:t>
-      </w:r>
-      <w:proofErr w:type="gramStart"/>
-      <w:r>
-        <w:rPr>
-          <w:b/>
-          <w:bCs/>
-          <w:color w:val="FF0000"/>
-        </w:rPr>
-        <w:t>ROCKET</w:t>
+        <w:t>ANY ROCKET</w:t>
       </w:r>
       <w:r>
         <w:rPr>
@@ -3581,7 +3510,6 @@
         </w:rPr>
         <w:t>;</w:t>
       </w:r>
-      <w:proofErr w:type="gramEnd"/>
     </w:p>
     <w:p>
       <w:pPr>
@@ -3621,16 +3549,7 @@
           <w:bCs/>
           <w:color w:val="FF0000"/>
         </w:rPr>
-        <w:t xml:space="preserve">FRIENDLY </w:t>
-      </w:r>
-      <w:proofErr w:type="gramStart"/>
-      <w:r>
-        <w:rPr>
-          <w:b/>
-          <w:bCs/>
-          <w:color w:val="FF0000"/>
-        </w:rPr>
-        <w:t>FIRE</w:t>
+        <w:t>FRIENDLY FIRE</w:t>
       </w:r>
       <w:r>
         <w:rPr>
@@ -3639,7 +3558,6 @@
         </w:rPr>
         <w:t>;</w:t>
       </w:r>
-      <w:proofErr w:type="gramEnd"/>
     </w:p>
     <w:p>
       <w:pPr>
@@ -4373,7 +4291,6 @@
         </w:rPr>
         <w:t xml:space="preserve">ANY </w:t>
       </w:r>
-      <w:proofErr w:type="gramStart"/>
       <w:r>
         <w:rPr>
           <w:b/>
@@ -4389,7 +4306,6 @@
         </w:rPr>
         <w:t>;</w:t>
       </w:r>
-      <w:proofErr w:type="gramEnd"/>
     </w:p>
     <w:p>
       <w:pPr>
@@ -4669,16 +4585,7 @@
           <w:bCs/>
           <w:color w:val="FF0000"/>
         </w:rPr>
-        <w:t xml:space="preserve">WAR </w:t>
-      </w:r>
-      <w:proofErr w:type="gramStart"/>
-      <w:r>
-        <w:rPr>
-          <w:b/>
-          <w:bCs/>
-          <w:color w:val="FF0000"/>
-        </w:rPr>
-        <w:t>ACTOR</w:t>
+        <w:t>WAR ACTOR</w:t>
       </w:r>
       <w:r>
         <w:rPr>
@@ -4687,7 +4594,6 @@
         </w:rPr>
         <w:t>;</w:t>
       </w:r>
-      <w:proofErr w:type="gramEnd"/>
     </w:p>
     <w:p>
       <w:pPr>
@@ -5102,7 +5008,6 @@
         </w:rPr>
         <w:t xml:space="preserve">ANY </w:t>
       </w:r>
-      <w:proofErr w:type="gramStart"/>
       <w:r>
         <w:rPr>
           <w:b/>
@@ -5118,7 +5023,6 @@
         </w:rPr>
         <w:t>;</w:t>
       </w:r>
-      <w:proofErr w:type="gramEnd"/>
     </w:p>
     <w:p>
       <w:pPr>
@@ -5158,16 +5062,7 @@
           <w:bCs/>
           <w:color w:val="FF0000"/>
         </w:rPr>
-        <w:t xml:space="preserve">HUMANITARIAN </w:t>
-      </w:r>
-      <w:proofErr w:type="gramStart"/>
-      <w:r>
-        <w:rPr>
-          <w:b/>
-          <w:bCs/>
-          <w:color w:val="FF0000"/>
-        </w:rPr>
-        <w:t>CRISIS</w:t>
+        <w:t>HUMANITARIAN CRISIS</w:t>
       </w:r>
       <w:r>
         <w:rPr>
@@ -5176,7 +5071,55 @@
         </w:rPr>
         <w:t>;</w:t>
       </w:r>
-      <w:proofErr w:type="gramEnd"/>
+    </w:p>
+    <w:p>
+      <w:pPr>
+        <w:ind w:left="360" w:firstLine="360"/>
+        <w:jc w:val="both"/>
+        <w:rPr>
+          <w:b/>
+          <w:bCs/>
+        </w:rPr>
+      </w:pPr>
+      <w:r>
+        <w:rPr>
+          <w:u w:val="single"/>
+        </w:rPr>
+        <w:lastRenderedPageBreak/>
+        <w:t>PREVENTION SECURITY SYSTEM</w:t>
+      </w:r>
+      <w:r>
+        <w:rPr>
+          <w:u w:val="single"/>
+        </w:rPr>
+        <w:t>:</w:t>
+      </w:r>
+      <w:r>
+        <w:t xml:space="preserve"> </w:t>
+      </w:r>
+      <w:r>
+        <w:rPr>
+          <w:b/>
+          <w:bCs/>
+          <w:color w:val="FF0000"/>
+        </w:rPr>
+        <w:t xml:space="preserve">ANY </w:t>
+      </w:r>
+      <w:r>
+        <w:rPr>
+          <w:b/>
+          <w:bCs/>
+          <w:color w:val="FF0000"/>
+        </w:rPr>
+        <w:t>LE FEMME DE CAO</w:t>
+      </w:r>
+      <w:r>
+        <w:rPr>
+          <w:b/>
+          <w:bCs/>
+        </w:rPr>
+        <w:t>;</w:t>
+      </w:r>
     </w:p>
     <w:p>
       <w:pPr>
@@ -5188,7 +5131,6 @@
         </w:rPr>
       </w:pPr>
       <w:r>
-        <w:lastRenderedPageBreak/>
         <w:tab/>
       </w:r>
       <w:r>
@@ -6135,7 +6077,6 @@
         </w:rPr>
         <w:t xml:space="preserve">ANY </w:t>
       </w:r>
-      <w:proofErr w:type="gramStart"/>
       <w:r>
         <w:rPr>
           <w:b/>
@@ -6151,7 +6092,6 @@
         </w:rPr>
         <w:t>;</w:t>
       </w:r>
-      <w:proofErr w:type="gramEnd"/>
     </w:p>
     <w:p>
       <w:pPr>
@@ -6431,16 +6371,7 @@
           <w:bCs/>
           <w:color w:val="FF0000"/>
         </w:rPr>
-        <w:t xml:space="preserve">WAR </w:t>
-      </w:r>
-      <w:proofErr w:type="gramStart"/>
-      <w:r>
-        <w:rPr>
-          <w:b/>
-          <w:bCs/>
-          <w:color w:val="FF0000"/>
-        </w:rPr>
-        <w:t>ACTOR</w:t>
+        <w:t>WAR ACTOR</w:t>
       </w:r>
       <w:r>
         <w:rPr>
@@ -6449,7 +6380,6 @@
         </w:rPr>
         <w:t>;</w:t>
       </w:r>
-      <w:proofErr w:type="gramEnd"/>
     </w:p>
     <w:p>
       <w:pPr>
@@ -6864,7 +6794,6 @@
         </w:rPr>
         <w:t xml:space="preserve">ANY </w:t>
       </w:r>
-      <w:proofErr w:type="gramStart"/>
       <w:r>
         <w:rPr>
           <w:b/>
@@ -6880,7 +6809,6 @@
         </w:rPr>
         <w:t>;</w:t>
       </w:r>
-      <w:proofErr w:type="gramEnd"/>
     </w:p>
     <w:p>
       <w:pPr>
@@ -6920,16 +6848,7 @@
           <w:bCs/>
           <w:color w:val="FF0000"/>
         </w:rPr>
-        <w:t xml:space="preserve">MANUAL </w:t>
-      </w:r>
-      <w:proofErr w:type="gramStart"/>
-      <w:r>
-        <w:rPr>
-          <w:b/>
-          <w:bCs/>
-          <w:color w:val="FF0000"/>
-        </w:rPr>
-        <w:t>OVERRIDE</w:t>
+        <w:t>MANUAL OVERRIDE</w:t>
       </w:r>
       <w:r>
         <w:rPr>
@@ -6938,7 +6857,6 @@
         </w:rPr>
         <w:t>;</w:t>
       </w:r>
-      <w:proofErr w:type="gramEnd"/>
     </w:p>
     <w:p>
       <w:pPr>
@@ -7301,6 +7219,7 @@
         <w:rPr>
           <w:u w:val="single"/>
         </w:rPr>
+        <w:lastRenderedPageBreak/>
         <w:t>PREVENTION SECURITY SYSTEM</w:t>
       </w:r>
       <w:r>
@@ -7387,7 +7306,6 @@
         <w:rPr>
           <w:u w:val="single"/>
         </w:rPr>
-        <w:lastRenderedPageBreak/>
         <w:t>PREVENTION SECURITY SYSTEM</w:t>
       </w:r>
       <w:r>
@@ -8326,16 +8244,7 @@
           <w:bCs/>
           <w:color w:val="FF0000"/>
         </w:rPr>
-        <w:t xml:space="preserve">WAR </w:t>
-      </w:r>
-      <w:proofErr w:type="gramStart"/>
-      <w:r>
-        <w:rPr>
-          <w:b/>
-          <w:bCs/>
-          <w:color w:val="FF0000"/>
-        </w:rPr>
-        <w:t>ACTOR</w:t>
+        <w:t>WAR ACTOR</w:t>
       </w:r>
       <w:r>
         <w:rPr>
@@ -8344,7 +8253,6 @@
         </w:rPr>
         <w:t>;</w:t>
       </w:r>
-      <w:proofErr w:type="gramEnd"/>
     </w:p>
     <w:p>
       <w:pPr>
@@ -8759,7 +8667,6 @@
         </w:rPr>
         <w:t xml:space="preserve">ANY </w:t>
       </w:r>
-      <w:proofErr w:type="gramStart"/>
       <w:r>
         <w:rPr>
           <w:b/>
@@ -8775,7 +8682,6 @@
         </w:rPr>
         <w:t>;</w:t>
       </w:r>
-      <w:proofErr w:type="gramEnd"/>
     </w:p>
     <w:p>
       <w:pPr>
@@ -9055,16 +8961,7 @@
           <w:bCs/>
           <w:color w:val="FF0000"/>
         </w:rPr>
-        <w:t xml:space="preserve">WAR </w:t>
-      </w:r>
-      <w:proofErr w:type="gramStart"/>
-      <w:r>
-        <w:rPr>
-          <w:b/>
-          <w:bCs/>
-          <w:color w:val="FF0000"/>
-        </w:rPr>
-        <w:t>ACTOR</w:t>
+        <w:t>WAR ACTOR</w:t>
       </w:r>
       <w:r>
         <w:rPr>
@@ -9073,7 +8970,6 @@
         </w:rPr>
         <w:t>;</w:t>
       </w:r>
-      <w:proofErr w:type="gramEnd"/>
     </w:p>
     <w:p>
       <w:pPr>
@@ -9251,16 +9147,7 @@
           <w:bCs/>
           <w:color w:val="FF0000"/>
         </w:rPr>
-        <w:t xml:space="preserve">ROCKET </w:t>
-      </w:r>
-      <w:proofErr w:type="gramStart"/>
-      <w:r>
-        <w:rPr>
-          <w:b/>
-          <w:bCs/>
-          <w:color w:val="FF0000"/>
-        </w:rPr>
-        <w:t>LAUNCHER</w:t>
+        <w:t>ROCKET LAUNCHER</w:t>
       </w:r>
       <w:r>
         <w:rPr>
@@ -9269,7 +9156,6 @@
         </w:rPr>
         <w:t>;</w:t>
       </w:r>
-      <w:proofErr w:type="gramEnd"/>
     </w:p>
     <w:p>
       <w:pPr>
@@ -9303,7 +9189,6 @@
         </w:rPr>
         <w:t xml:space="preserve">ANY </w:t>
       </w:r>
-      <w:proofErr w:type="gramStart"/>
       <w:r>
         <w:rPr>
           <w:b/>
@@ -9319,7 +9204,6 @@
         </w:rPr>
         <w:t>;</w:t>
       </w:r>
-      <w:proofErr w:type="gramEnd"/>
     </w:p>
     <w:p>
       <w:pPr>
@@ -9412,6 +9296,7 @@
         <w:rPr>
           <w:u w:val="single"/>
         </w:rPr>
+        <w:lastRenderedPageBreak/>
         <w:t>PREVENTION SECURITY SYSTEM</w:t>
       </w:r>
       <w:r>
@@ -9490,7 +9375,6 @@
         <w:rPr>
           <w:u w:val="single"/>
         </w:rPr>
-        <w:lastRenderedPageBreak/>
         <w:t>PREVENTION SECURITY SYSTEM</w:t>
       </w:r>
       <w:r>
@@ -9990,16 +9874,7 @@
           <w:bCs/>
           <w:color w:val="FF0000"/>
         </w:rPr>
-        <w:t xml:space="preserve">WAR </w:t>
-      </w:r>
-      <w:proofErr w:type="gramStart"/>
-      <w:r>
-        <w:rPr>
-          <w:b/>
-          <w:bCs/>
-          <w:color w:val="FF0000"/>
-        </w:rPr>
-        <w:t>ACTOR</w:t>
+        <w:t>WAR ACTOR</w:t>
       </w:r>
       <w:r>
         <w:rPr>
@@ -10008,7 +9883,6 @@
         </w:rPr>
         <w:t>;</w:t>
       </w:r>
-      <w:proofErr w:type="gramEnd"/>
     </w:p>
     <w:p>
       <w:pPr>
@@ -10423,7 +10297,6 @@
         </w:rPr>
         <w:t xml:space="preserve">ANY </w:t>
       </w:r>
-      <w:proofErr w:type="gramStart"/>
       <w:r>
         <w:rPr>
           <w:b/>
@@ -10439,7 +10312,6 @@
         </w:rPr>
         <w:t>;</w:t>
       </w:r>
-      <w:proofErr w:type="gramEnd"/>
     </w:p>
     <w:p>
       <w:pPr>
@@ -10719,16 +10591,7 @@
           <w:bCs/>
           <w:color w:val="FF0000"/>
         </w:rPr>
-        <w:t xml:space="preserve">WAR </w:t>
-      </w:r>
-      <w:proofErr w:type="gramStart"/>
-      <w:r>
-        <w:rPr>
-          <w:b/>
-          <w:bCs/>
-          <w:color w:val="FF0000"/>
-        </w:rPr>
-        <w:t>ACTOR</w:t>
+        <w:t>WAR ACTOR</w:t>
       </w:r>
       <w:r>
         <w:rPr>
@@ -10737,7 +10600,6 @@
         </w:rPr>
         <w:t>;</w:t>
       </w:r>
-      <w:proofErr w:type="gramEnd"/>
     </w:p>
     <w:p>
       <w:pPr>
@@ -11152,7 +11014,6 @@
         </w:rPr>
         <w:t xml:space="preserve">ANY </w:t>
       </w:r>
-      <w:proofErr w:type="gramStart"/>
       <w:r>
         <w:rPr>
           <w:b/>
@@ -11168,7 +11029,6 @@
         </w:rPr>
         <w:t>;</w:t>
       </w:r>
-      <w:proofErr w:type="gramEnd"/>
     </w:p>
     <w:p>
       <w:pPr>
@@ -11208,16 +11068,7 @@
           <w:bCs/>
           <w:color w:val="FF0000"/>
         </w:rPr>
-        <w:t xml:space="preserve">SELECTIVE </w:t>
-      </w:r>
-      <w:proofErr w:type="gramStart"/>
-      <w:r>
-        <w:rPr>
-          <w:b/>
-          <w:bCs/>
-          <w:color w:val="FF0000"/>
-        </w:rPr>
-        <w:t>EXECUTION</w:t>
+        <w:t>SELECTIVE EXECUTION</w:t>
       </w:r>
       <w:r>
         <w:rPr>
@@ -11226,7 +11077,6 @@
         </w:rPr>
         <w:t>;</w:t>
       </w:r>
-      <w:proofErr w:type="gramEnd"/>
     </w:p>
     <w:p>
       <w:pPr>
@@ -11977,7 +11827,6 @@
         </w:rPr>
         <w:t xml:space="preserve">ANY </w:t>
       </w:r>
-      <w:proofErr w:type="gramStart"/>
       <w:r>
         <w:rPr>
           <w:b/>
@@ -11993,7 +11842,6 @@
         </w:rPr>
         <w:t>;</w:t>
       </w:r>
-      <w:proofErr w:type="gramEnd"/>
     </w:p>
     <w:p>
       <w:pPr>
@@ -12027,7 +11875,6 @@
         </w:rPr>
         <w:t xml:space="preserve">ANY </w:t>
       </w:r>
-      <w:proofErr w:type="gramStart"/>
       <w:r>
         <w:rPr>
           <w:b/>
@@ -12043,7 +11890,6 @@
         </w:rPr>
         <w:t>;</w:t>
       </w:r>
-      <w:proofErr w:type="gramEnd"/>
     </w:p>
     <w:p>
       <w:pPr>
@@ -12374,6 +12220,7 @@
         <w:rPr>
           <w:u w:val="single"/>
         </w:rPr>
+        <w:lastRenderedPageBreak/>
         <w:t>PREVENTION SECURITY SYSTEM</w:t>
       </w:r>
       <w:r>
@@ -12422,7 +12269,6 @@
         <w:rPr>
           <w:u w:val="single"/>
         </w:rPr>
-        <w:lastRenderedPageBreak/>
         <w:t>PREVENTION SECURITY SYSTEM</w:t>
       </w:r>
       <w:r>

</xml_diff>

<commit_message>
Update 10/22/2023 7:00PM EST
Update as of 7:00PM EST on 10/22/2023.
</commit_message>
<xml_diff>
--- a/#ILLEGAL ACT/20231022 - Global United Defense, Inc. - Illegal Act Prevention Security Systems - v1.0.1.6.docx
+++ b/#ILLEGAL ACT/20231022 - Global United Defense, Inc. - Illegal Act Prevention Security Systems - v1.0.1.6.docx
@@ -213,7 +213,7 @@
           <w:sz w:val="28"/>
           <w:szCs w:val="28"/>
         </w:rPr>
-        <w:t>10/22/2023 4:13:00 PM</w:t>
+        <w:t>10/22/2023 7:00:11 PM</w:t>
       </w:r>
     </w:p>
     <w:p>
@@ -1574,6 +1574,152 @@
     </w:p>
     <w:p>
       <w:pPr>
+        <w:ind w:left="720"/>
+        <w:jc w:val="both"/>
+        <w:rPr>
+          <w:b/>
+          <w:bCs/>
+        </w:rPr>
+      </w:pPr>
+      <w:r>
+        <w:rPr>
+          <w:u w:val="single"/>
+        </w:rPr>
+        <w:t>PREVENTION SECURITY SYSTEM</w:t>
+      </w:r>
+      <w:r>
+        <w:rPr>
+          <w:u w:val="single"/>
+        </w:rPr>
+        <w:t>:</w:t>
+      </w:r>
+      <w:r>
+        <w:t xml:space="preserve"> </w:t>
+      </w:r>
+      <w:r>
+        <w:rPr>
+          <w:b/>
+          <w:bCs/>
+          <w:color w:val="FF0000"/>
+        </w:rPr>
+        <w:t xml:space="preserve">ANY </w:t>
+      </w:r>
+      <w:r>
+        <w:rPr>
+          <w:b/>
+          <w:bCs/>
+          <w:color w:val="FF0000"/>
+        </w:rPr>
+        <w:t>PILOT</w:t>
+      </w:r>
+      <w:r>
+        <w:rPr>
+          <w:b/>
+          <w:bCs/>
+        </w:rPr>
+        <w:t xml:space="preserve"> </w:t>
+      </w:r>
+      <w:r>
+        <w:rPr>
+          <w:b/>
+          <w:bCs/>
+          <w:color w:val="0070C0"/>
+        </w:rPr>
+        <w:t>SHALL</w:t>
+      </w:r>
+      <w:r>
+        <w:rPr>
+          <w:b/>
+          <w:bCs/>
+        </w:rPr>
+        <w:t xml:space="preserve"> </w:t>
+      </w:r>
+      <w:r>
+        <w:rPr>
+          <w:b/>
+          <w:bCs/>
+          <w:color w:val="C00000"/>
+        </w:rPr>
+        <w:t>NEVER</w:t>
+      </w:r>
+      <w:r>
+        <w:rPr>
+          <w:b/>
+          <w:bCs/>
+        </w:rPr>
+        <w:t xml:space="preserve"> </w:t>
+      </w:r>
+      <w:r>
+        <w:rPr>
+          <w:b/>
+          <w:bCs/>
+          <w:color w:val="7030A0"/>
+        </w:rPr>
+        <w:t>ENTER</w:t>
+      </w:r>
+      <w:r>
+        <w:rPr>
+          <w:b/>
+          <w:bCs/>
+        </w:rPr>
+        <w:t xml:space="preserve"> </w:t>
+      </w:r>
+      <w:r>
+        <w:rPr>
+          <w:b/>
+          <w:bCs/>
+          <w:color w:val="FF0000"/>
+        </w:rPr>
+        <w:t>ANY COCKPIT</w:t>
+      </w:r>
+      <w:r>
+        <w:rPr>
+          <w:b/>
+          <w:bCs/>
+        </w:rPr>
+        <w:t xml:space="preserve"> </w:t>
+      </w:r>
+      <w:r>
+        <w:rPr>
+          <w:b/>
+          <w:bCs/>
+          <w:color w:val="0070C0"/>
+        </w:rPr>
+        <w:t>OF</w:t>
+      </w:r>
+      <w:r>
+        <w:rPr>
+          <w:b/>
+          <w:bCs/>
+        </w:rPr>
+        <w:t xml:space="preserve">                  </w:t>
+      </w:r>
+      <w:r>
+        <w:rPr>
+          <w:b/>
+          <w:bCs/>
+          <w:color w:val="FF0000"/>
+        </w:rPr>
+        <w:t xml:space="preserve">ANY </w:t>
+      </w:r>
+      <w:r>
+        <w:rPr>
+          <w:b/>
+          <w:bCs/>
+          <w:color w:val="FF0000"/>
+        </w:rPr>
+        <w:t>BOMBER AIRCRAFT</w:t>
+      </w:r>
+      <w:r>
+        <w:rPr>
+          <w:b/>
+          <w:bCs/>
+        </w:rPr>
+        <w:t>;</w:t>
+      </w:r>
+    </w:p>
+    <w:p>
+      <w:pPr>
         <w:ind w:left="360" w:firstLine="360"/>
         <w:jc w:val="both"/>
         <w:rPr>
@@ -2532,6 +2678,7 @@
         </w:rPr>
       </w:pPr>
       <w:r>
+        <w:lastRenderedPageBreak/>
         <w:tab/>
       </w:r>
       <w:r>
@@ -2583,7 +2730,6 @@
         </w:rPr>
       </w:pPr>
       <w:r>
-        <w:lastRenderedPageBreak/>
         <w:tab/>
       </w:r>
       <w:r>
@@ -3513,6 +3659,160 @@
     </w:p>
     <w:p>
       <w:pPr>
+        <w:ind w:left="720"/>
+        <w:jc w:val="both"/>
+        <w:rPr>
+          <w:b/>
+          <w:bCs/>
+        </w:rPr>
+      </w:pPr>
+      <w:r>
+        <w:rPr>
+          <w:u w:val="single"/>
+        </w:rPr>
+        <w:t>PREVENTION SECURITY SYSTEM</w:t>
+      </w:r>
+      <w:r>
+        <w:rPr>
+          <w:u w:val="single"/>
+        </w:rPr>
+        <w:t>:</w:t>
+      </w:r>
+      <w:r>
+        <w:t xml:space="preserve"> </w:t>
+      </w:r>
+      <w:r>
+        <w:rPr>
+          <w:b/>
+          <w:bCs/>
+          <w:color w:val="FF0000"/>
+        </w:rPr>
+        <w:t xml:space="preserve">ANY </w:t>
+      </w:r>
+      <w:r>
+        <w:rPr>
+          <w:b/>
+          <w:bCs/>
+          <w:color w:val="FF0000"/>
+        </w:rPr>
+        <w:t>PILOT</w:t>
+      </w:r>
+      <w:r>
+        <w:rPr>
+          <w:b/>
+          <w:bCs/>
+        </w:rPr>
+        <w:t xml:space="preserve"> </w:t>
+      </w:r>
+      <w:r>
+        <w:rPr>
+          <w:b/>
+          <w:bCs/>
+          <w:color w:val="0070C0"/>
+        </w:rPr>
+        <w:t>SHALL</w:t>
+      </w:r>
+      <w:r>
+        <w:rPr>
+          <w:b/>
+          <w:bCs/>
+        </w:rPr>
+        <w:t xml:space="preserve"> </w:t>
+      </w:r>
+      <w:r>
+        <w:rPr>
+          <w:b/>
+          <w:bCs/>
+          <w:color w:val="C00000"/>
+        </w:rPr>
+        <w:t>NEVER</w:t>
+      </w:r>
+      <w:r>
+        <w:rPr>
+          <w:b/>
+          <w:bCs/>
+        </w:rPr>
+        <w:t xml:space="preserve"> </w:t>
+      </w:r>
+      <w:r>
+        <w:rPr>
+          <w:b/>
+          <w:bCs/>
+          <w:color w:val="7030A0"/>
+        </w:rPr>
+        <w:t>ENTER</w:t>
+      </w:r>
+      <w:r>
+        <w:rPr>
+          <w:b/>
+          <w:bCs/>
+        </w:rPr>
+        <w:t xml:space="preserve"> </w:t>
+      </w:r>
+      <w:r>
+        <w:rPr>
+          <w:b/>
+          <w:bCs/>
+          <w:color w:val="FF0000"/>
+        </w:rPr>
+        <w:t>ANY COCKPIT</w:t>
+      </w:r>
+      <w:r>
+        <w:rPr>
+          <w:b/>
+          <w:bCs/>
+        </w:rPr>
+        <w:t xml:space="preserve"> </w:t>
+      </w:r>
+      <w:r>
+        <w:rPr>
+          <w:b/>
+          <w:bCs/>
+          <w:color w:val="0070C0"/>
+        </w:rPr>
+        <w:t>OF</w:t>
+      </w:r>
+      <w:r>
+        <w:rPr>
+          <w:b/>
+          <w:bCs/>
+        </w:rPr>
+        <w:t xml:space="preserve">                  </w:t>
+      </w:r>
+      <w:r>
+        <w:rPr>
+          <w:b/>
+          <w:bCs/>
+          <w:color w:val="FF0000"/>
+        </w:rPr>
+        <w:t xml:space="preserve">ANY </w:t>
+      </w:r>
+      <w:r>
+        <w:rPr>
+          <w:b/>
+          <w:bCs/>
+          <w:color w:val="FF0000"/>
+        </w:rPr>
+        <w:t>FIGHTER</w:t>
+      </w:r>
+      <w:r>
+        <w:rPr>
+          <w:b/>
+          <w:bCs/>
+          <w:color w:val="FF0000"/>
+        </w:rPr>
+        <w:t xml:space="preserve"> AIRCRAFT</w:t>
+      </w:r>
+      <w:r>
+        <w:rPr>
+          <w:b/>
+          <w:bCs/>
+        </w:rPr>
+        <w:t>;</w:t>
+      </w:r>
+    </w:p>
+    <w:p>
+      <w:pPr>
         <w:ind w:left="360" w:firstLine="360"/>
         <w:jc w:val="both"/>
         <w:rPr>
@@ -4608,6 +4908,7 @@
         <w:rPr>
           <w:u w:val="single"/>
         </w:rPr>
+        <w:lastRenderedPageBreak/>
         <w:t>PREVENTION SECURITY SYSTEM</w:t>
       </w:r>
       <w:r>
@@ -5085,7 +5386,6 @@
         <w:rPr>
           <w:u w:val="single"/>
         </w:rPr>
-        <w:lastRenderedPageBreak/>
         <w:t>PREVENTION SECURITY SYSTEM</w:t>
       </w:r>
       <w:r>
@@ -7075,6 +7375,7 @@
         <w:rPr>
           <w:u w:val="single"/>
         </w:rPr>
+        <w:lastRenderedPageBreak/>
         <w:t>PREVENTION SECURITY SYSTEM</w:t>
       </w:r>
       <w:r>
@@ -7219,7 +7520,6 @@
         <w:rPr>
           <w:u w:val="single"/>
         </w:rPr>
-        <w:lastRenderedPageBreak/>
         <w:t>PREVENTION SECURITY SYSTEM</w:t>
       </w:r>
       <w:r>
@@ -8984,6 +9284,7 @@
         <w:rPr>
           <w:u w:val="single"/>
         </w:rPr>
+        <w:lastRenderedPageBreak/>
         <w:t>PREVENTION SECURITY SYSTEM</w:t>
       </w:r>
       <w:r>
@@ -9296,7 +9597,6 @@
         <w:rPr>
           <w:u w:val="single"/>
         </w:rPr>
-        <w:lastRenderedPageBreak/>
         <w:t>PREVENTION SECURITY SYSTEM</w:t>
       </w:r>
       <w:r>
@@ -10351,7 +10651,7 @@
           <w:bCs/>
           <w:color w:val="FF0000"/>
         </w:rPr>
-        <w:t>RIFLE</w:t>
+        <w:t>SPY AIRCRAFT</w:t>
       </w:r>
       <w:r>
         <w:rPr>
@@ -10396,7 +10696,7 @@
           <w:bCs/>
           <w:color w:val="7030A0"/>
         </w:rPr>
-        <w:t>PERTAIN</w:t>
+        <w:t>TAXI</w:t>
       </w:r>
       <w:r>
         <w:rPr>
@@ -10424,46 +10724,9 @@
         <w:rPr>
           <w:b/>
           <w:bCs/>
-          <w:color w:val="FF0000"/>
-        </w:rPr>
-        <w:t>ANY HAND</w:t>
-      </w:r>
-      <w:r>
-        <w:rPr>
-          <w:b/>
-          <w:bCs/>
-        </w:rPr>
-        <w:t xml:space="preserve"> </w:t>
-      </w:r>
-      <w:r>
-        <w:rPr>
-          <w:b/>
-          <w:bCs/>
-          <w:color w:val="0070C0"/>
-        </w:rPr>
-        <w:t>OF</w:t>
-      </w:r>
-      <w:r>
-        <w:rPr>
-          <w:b/>
-          <w:bCs/>
-        </w:rPr>
-        <w:t xml:space="preserve"> </w:t>
-      </w:r>
-      <w:r>
-        <w:rPr>
-          <w:b/>
-          <w:bCs/>
-        </w:rPr>
-        <w:t xml:space="preserve">              </w:t>
-      </w:r>
-      <w:r>
-        <w:rPr>
-          <w:b/>
-          <w:bCs/>
-          <w:color w:val="FF0000"/>
-        </w:rPr>
-        <w:t>ANY TERRORIST</w:t>
+          <w:color w:val="7030A0"/>
+        </w:rPr>
+        <w:t>TAKE OFF</w:t>
       </w:r>
       <w:r>
         <w:rPr>
@@ -10478,59 +10741,7 @@
           <w:bCs/>
           <w:color w:val="00B0F0"/>
         </w:rPr>
-        <w:t>OR</w:t>
-      </w:r>
-      <w:r>
-        <w:rPr>
-          <w:b/>
-          <w:bCs/>
-        </w:rPr>
-        <w:t xml:space="preserve"> </w:t>
-      </w:r>
-      <w:r>
-        <w:rPr>
-          <w:b/>
-          <w:bCs/>
-          <w:color w:val="FF0000"/>
-        </w:rPr>
-        <w:t>ANY HAND</w:t>
-      </w:r>
-      <w:r>
-        <w:rPr>
-          <w:b/>
-          <w:bCs/>
-        </w:rPr>
-        <w:t xml:space="preserve"> </w:t>
-      </w:r>
-      <w:r>
-        <w:rPr>
-          <w:b/>
-          <w:bCs/>
-          <w:color w:val="0070C0"/>
-        </w:rPr>
-        <w:t>OF</w:t>
-      </w:r>
-      <w:r>
-        <w:rPr>
-          <w:b/>
-          <w:bCs/>
-        </w:rPr>
-        <w:t xml:space="preserve"> </w:t>
-      </w:r>
-      <w:r>
-        <w:rPr>
-          <w:b/>
-          <w:bCs/>
-          <w:color w:val="FF0000"/>
-        </w:rPr>
-        <w:t>ANY CRIMINAL</w:t>
-      </w:r>
-      <w:r>
-        <w:rPr>
-          <w:b/>
-          <w:bCs/>
-        </w:rPr>
-        <w:t xml:space="preserve"> </w:t>
+        <w:t>XO</w:t>
       </w:r>
       <w:r>
         <w:rPr>
@@ -10538,60 +10749,127 @@
           <w:bCs/>
           <w:color w:val="00B0F0"/>
         </w:rPr>
-        <w:t>OR</w:t>
-      </w:r>
-      <w:r>
-        <w:rPr>
-          <w:b/>
-          <w:bCs/>
-        </w:rPr>
-        <w:t xml:space="preserve"> </w:t>
-      </w:r>
-      <w:r>
-        <w:rPr>
-          <w:b/>
-          <w:bCs/>
-          <w:color w:val="FF0000"/>
-        </w:rPr>
-        <w:t>ANY HAND</w:t>
-      </w:r>
-      <w:r>
-        <w:rPr>
-          <w:b/>
-          <w:bCs/>
-        </w:rPr>
-        <w:t xml:space="preserve"> </w:t>
-      </w:r>
-      <w:r>
-        <w:rPr>
-          <w:b/>
-          <w:bCs/>
-          <w:color w:val="0070C0"/>
-        </w:rPr>
-        <w:t>OF</w:t>
-      </w:r>
-      <w:r>
-        <w:rPr>
-          <w:b/>
-          <w:bCs/>
-        </w:rPr>
-        <w:t xml:space="preserve"> </w:t>
-      </w:r>
-      <w:r>
-        <w:rPr>
-          <w:b/>
-          <w:bCs/>
-          <w:color w:val="FF0000"/>
-        </w:rPr>
-        <w:t xml:space="preserve">ANY </w:t>
-      </w:r>
-      <w:r>
-        <w:rPr>
-          <w:b/>
-          <w:bCs/>
-          <w:color w:val="FF0000"/>
-        </w:rPr>
-        <w:t>WAR ACTOR</w:t>
+        <w:t>R</w:t>
+      </w:r>
+      <w:r>
+        <w:rPr>
+          <w:b/>
+          <w:bCs/>
+        </w:rPr>
+        <w:t xml:space="preserve"> </w:t>
+      </w:r>
+      <w:r>
+        <w:rPr>
+          <w:b/>
+          <w:bCs/>
+          <w:color w:val="7030A0"/>
+        </w:rPr>
+        <w:t>GATHER</w:t>
+      </w:r>
+      <w:r>
+        <w:rPr>
+          <w:b/>
+          <w:bCs/>
+        </w:rPr>
+        <w:t xml:space="preserve"> </w:t>
+      </w:r>
+      <w:r>
+        <w:rPr>
+          <w:b/>
+          <w:bCs/>
+          <w:color w:val="FF0000"/>
+        </w:rPr>
+        <w:t>ANY INTELLIGENCE</w:t>
+      </w:r>
+      <w:r>
+        <w:rPr>
+          <w:b/>
+          <w:bCs/>
+        </w:rPr>
+        <w:t xml:space="preserve"> </w:t>
+      </w:r>
+      <w:r>
+        <w:rPr>
+          <w:b/>
+          <w:bCs/>
+          <w:color w:val="7030A0"/>
+        </w:rPr>
+        <w:t>REGARDING</w:t>
+      </w:r>
+      <w:r>
+        <w:rPr>
+          <w:b/>
+          <w:bCs/>
+        </w:rPr>
+        <w:t xml:space="preserve"> </w:t>
+      </w:r>
+      <w:r>
+        <w:rPr>
+          <w:b/>
+          <w:bCs/>
+          <w:color w:val="FF0000"/>
+        </w:rPr>
+        <w:t>ANY MILITARY TARGET</w:t>
+      </w:r>
+      <w:r>
+        <w:rPr>
+          <w:b/>
+          <w:bCs/>
+        </w:rPr>
+        <w:t xml:space="preserve"> </w:t>
+      </w:r>
+      <w:r>
+        <w:rPr>
+          <w:b/>
+          <w:bCs/>
+          <w:color w:val="00B0F0"/>
+        </w:rPr>
+        <w:t>XO</w:t>
+      </w:r>
+      <w:r>
+        <w:rPr>
+          <w:b/>
+          <w:bCs/>
+          <w:color w:val="00B0F0"/>
+        </w:rPr>
+        <w:t>R</w:t>
+      </w:r>
+      <w:r>
+        <w:rPr>
+          <w:b/>
+          <w:bCs/>
+        </w:rPr>
+        <w:t xml:space="preserve"> </w:t>
+      </w:r>
+      <w:r>
+        <w:rPr>
+          <w:b/>
+          <w:bCs/>
+          <w:color w:val="7030A0"/>
+        </w:rPr>
+        <w:t>INTERCEPT</w:t>
+      </w:r>
+      <w:r>
+        <w:rPr>
+          <w:b/>
+          <w:bCs/>
+        </w:rPr>
+        <w:t xml:space="preserve"> </w:t>
+      </w:r>
+      <w:r>
+        <w:rPr>
+          <w:b/>
+          <w:bCs/>
+        </w:rPr>
+        <w:t xml:space="preserve">                           </w:t>
+      </w:r>
+      <w:r>
+        <w:rPr>
+          <w:b/>
+          <w:bCs/>
+          <w:color w:val="FF0000"/>
+        </w:rPr>
+        <w:t>ANY VOICE COMMUNICATION</w:t>
       </w:r>
       <w:r>
         <w:rPr>
@@ -10682,25 +10960,39 @@
         <w:rPr>
           <w:b/>
           <w:bCs/>
+          <w:color w:val="7030A0"/>
+        </w:rPr>
+        <w:t>PERTAIN</w:t>
+      </w:r>
+      <w:r>
+        <w:rPr>
+          <w:b/>
+          <w:bCs/>
+        </w:rPr>
+        <w:t xml:space="preserve"> </w:t>
+      </w:r>
+      <w:r>
+        <w:rPr>
+          <w:b/>
+          <w:bCs/>
           <w:color w:val="0070C0"/>
         </w:rPr>
-        <w:t>BE</w:t>
-      </w:r>
-      <w:r>
-        <w:rPr>
-          <w:b/>
-          <w:bCs/>
-          <w:color w:val="7030A0"/>
-        </w:rPr>
-        <w:t xml:space="preserve"> </w:t>
-      </w:r>
-      <w:r>
-        <w:rPr>
-          <w:b/>
-          <w:bCs/>
-          <w:color w:val="7030A0"/>
-        </w:rPr>
-        <w:t>LOADED</w:t>
+        <w:t>TO</w:t>
+      </w:r>
+      <w:r>
+        <w:rPr>
+          <w:b/>
+          <w:bCs/>
+        </w:rPr>
+        <w:t xml:space="preserve"> </w:t>
+      </w:r>
+      <w:r>
+        <w:rPr>
+          <w:b/>
+          <w:bCs/>
+          <w:color w:val="FF0000"/>
+        </w:rPr>
+        <w:t>ANY HAND</w:t>
       </w:r>
       <w:r>
         <w:rPr>
@@ -10715,39 +11007,29 @@
           <w:bCs/>
           <w:color w:val="0070C0"/>
         </w:rPr>
-        <w:t>IN</w:t>
-      </w:r>
-      <w:r>
-        <w:rPr>
-          <w:b/>
-          <w:bCs/>
-          <w:color w:val="7030A0"/>
-        </w:rPr>
-        <w:t xml:space="preserve"> </w:t>
-      </w:r>
-      <w:r>
-        <w:rPr>
-          <w:b/>
-          <w:bCs/>
-          <w:color w:val="7030A0"/>
-        </w:rPr>
-        <w:t xml:space="preserve">                                             </w:t>
-      </w:r>
-      <w:r>
-        <w:rPr>
-          <w:b/>
-          <w:bCs/>
-          <w:color w:val="FF0000"/>
-        </w:rPr>
-        <w:t xml:space="preserve">ANY </w:t>
-      </w:r>
-      <w:r>
-        <w:rPr>
-          <w:b/>
-          <w:bCs/>
-          <w:color w:val="FF0000"/>
-        </w:rPr>
-        <w:t>TRANSPORT VEHICLE</w:t>
+        <w:t>OF</w:t>
+      </w:r>
+      <w:r>
+        <w:rPr>
+          <w:b/>
+          <w:bCs/>
+        </w:rPr>
+        <w:t xml:space="preserve"> </w:t>
+      </w:r>
+      <w:r>
+        <w:rPr>
+          <w:b/>
+          <w:bCs/>
+        </w:rPr>
+        <w:t xml:space="preserve">              </w:t>
+      </w:r>
+      <w:r>
+        <w:rPr>
+          <w:b/>
+          <w:bCs/>
+          <w:color w:val="FF0000"/>
+        </w:rPr>
+        <w:t>ANY TERRORIST</w:t>
       </w:r>
       <w:r>
         <w:rPr>
@@ -10777,15 +11059,37 @@
           <w:bCs/>
           <w:color w:val="FF0000"/>
         </w:rPr>
-        <w:t xml:space="preserve">ANY </w:t>
-      </w:r>
-      <w:r>
-        <w:rPr>
-          <w:b/>
-          <w:bCs/>
-          <w:color w:val="FF0000"/>
-        </w:rPr>
-        <w:t>HAND</w:t>
+        <w:t>ANY HAND</w:t>
+      </w:r>
+      <w:r>
+        <w:rPr>
+          <w:b/>
+          <w:bCs/>
+        </w:rPr>
+        <w:t xml:space="preserve"> </w:t>
+      </w:r>
+      <w:r>
+        <w:rPr>
+          <w:b/>
+          <w:bCs/>
+          <w:color w:val="0070C0"/>
+        </w:rPr>
+        <w:t>OF</w:t>
+      </w:r>
+      <w:r>
+        <w:rPr>
+          <w:b/>
+          <w:bCs/>
+        </w:rPr>
+        <w:t xml:space="preserve"> </w:t>
+      </w:r>
+      <w:r>
+        <w:rPr>
+          <w:b/>
+          <w:bCs/>
+          <w:color w:val="FF0000"/>
+        </w:rPr>
+        <w:t>ANY CRIMINAL</w:t>
       </w:r>
       <w:r>
         <w:rPr>
@@ -10815,212 +11119,45 @@
           <w:bCs/>
           <w:color w:val="FF0000"/>
         </w:rPr>
-        <w:t xml:space="preserve">ANY </w:t>
-      </w:r>
-      <w:r>
-        <w:rPr>
-          <w:b/>
-          <w:bCs/>
-          <w:color w:val="FF0000"/>
-        </w:rPr>
-        <w:t>UTILITY VEST</w:t>
-      </w:r>
-      <w:r>
-        <w:rPr>
-          <w:b/>
-          <w:bCs/>
-        </w:rPr>
-        <w:t xml:space="preserve"> </w:t>
-      </w:r>
-      <w:r>
-        <w:rPr>
-          <w:b/>
-          <w:bCs/>
-          <w:color w:val="00B0F0"/>
-        </w:rPr>
-        <w:t>OR</w:t>
-      </w:r>
-      <w:r>
-        <w:rPr>
-          <w:b/>
-          <w:bCs/>
-        </w:rPr>
-        <w:t xml:space="preserve"> </w:t>
-      </w:r>
-      <w:r>
-        <w:rPr>
-          <w:b/>
-          <w:bCs/>
-          <w:color w:val="FF0000"/>
-        </w:rPr>
-        <w:t xml:space="preserve">ANY </w:t>
-      </w:r>
-      <w:r>
-        <w:rPr>
-          <w:b/>
-          <w:bCs/>
-          <w:color w:val="FF0000"/>
-        </w:rPr>
-        <w:t>UTILITY BELT</w:t>
-      </w:r>
-      <w:r>
-        <w:rPr>
-          <w:b/>
-          <w:bCs/>
-        </w:rPr>
-        <w:t xml:space="preserve"> </w:t>
-      </w:r>
-      <w:r>
-        <w:rPr>
-          <w:b/>
-          <w:bCs/>
-          <w:color w:val="00B0F0"/>
-        </w:rPr>
-        <w:t>OR</w:t>
-      </w:r>
-      <w:r>
-        <w:rPr>
-          <w:b/>
-          <w:bCs/>
-        </w:rPr>
-        <w:t xml:space="preserve"> </w:t>
-      </w:r>
-      <w:r>
-        <w:rPr>
-          <w:b/>
-          <w:bCs/>
-        </w:rPr>
-        <w:t xml:space="preserve">     </w:t>
-      </w:r>
-      <w:r>
-        <w:rPr>
-          <w:b/>
-          <w:bCs/>
-          <w:color w:val="FF0000"/>
-        </w:rPr>
-        <w:t xml:space="preserve">ANY </w:t>
-      </w:r>
-      <w:r>
-        <w:rPr>
-          <w:b/>
-          <w:bCs/>
-          <w:color w:val="FF0000"/>
-        </w:rPr>
-        <w:t>BACKPACK</w:t>
-      </w:r>
-      <w:r>
-        <w:rPr>
-          <w:b/>
-          <w:bCs/>
-        </w:rPr>
-        <w:t xml:space="preserve"> </w:t>
-      </w:r>
-      <w:r>
-        <w:rPr>
-          <w:b/>
-          <w:bCs/>
-          <w:color w:val="00B0F0"/>
-        </w:rPr>
-        <w:t>OR</w:t>
-      </w:r>
-      <w:r>
-        <w:rPr>
-          <w:b/>
-          <w:bCs/>
-        </w:rPr>
-        <w:t xml:space="preserve"> </w:t>
-      </w:r>
-      <w:r>
-        <w:rPr>
-          <w:b/>
-          <w:bCs/>
-          <w:color w:val="FF0000"/>
-        </w:rPr>
-        <w:t xml:space="preserve">ANY </w:t>
-      </w:r>
-      <w:r>
-        <w:rPr>
-          <w:b/>
-          <w:bCs/>
-          <w:color w:val="FF0000"/>
-        </w:rPr>
-        <w:t>DRONE</w:t>
-      </w:r>
-      <w:r>
-        <w:rPr>
-          <w:b/>
-          <w:bCs/>
-        </w:rPr>
-        <w:t xml:space="preserve"> </w:t>
-      </w:r>
-      <w:r>
-        <w:rPr>
-          <w:b/>
-          <w:bCs/>
-          <w:color w:val="00B0F0"/>
-        </w:rPr>
-        <w:t>OR</w:t>
-      </w:r>
-      <w:r>
-        <w:rPr>
-          <w:b/>
-          <w:bCs/>
-        </w:rPr>
-        <w:t xml:space="preserve"> </w:t>
-      </w:r>
-      <w:r>
-        <w:rPr>
-          <w:b/>
-          <w:bCs/>
-          <w:color w:val="FF0000"/>
-        </w:rPr>
-        <w:t xml:space="preserve">ANY </w:t>
-      </w:r>
-      <w:r>
-        <w:rPr>
-          <w:b/>
-          <w:bCs/>
-          <w:color w:val="FF0000"/>
-        </w:rPr>
-        <w:t>TANK</w:t>
-      </w:r>
-      <w:r>
-        <w:rPr>
-          <w:b/>
-          <w:bCs/>
-        </w:rPr>
-        <w:t xml:space="preserve"> </w:t>
-      </w:r>
-      <w:r>
-        <w:rPr>
-          <w:b/>
-          <w:bCs/>
-          <w:color w:val="00B0F0"/>
-        </w:rPr>
-        <w:t>OR</w:t>
-      </w:r>
-      <w:r>
-        <w:rPr>
-          <w:b/>
-          <w:bCs/>
-        </w:rPr>
-        <w:t xml:space="preserve"> </w:t>
-      </w:r>
-      <w:r>
-        <w:rPr>
-          <w:b/>
-          <w:bCs/>
-          <w:color w:val="FF0000"/>
-        </w:rPr>
-        <w:t xml:space="preserve">ANY </w:t>
-      </w:r>
-      <w:r>
-        <w:rPr>
-          <w:b/>
-          <w:bCs/>
-          <w:color w:val="FF0000"/>
-        </w:rPr>
-        <w:t>HUMMER</w:t>
+        <w:t>ANY HAND</w:t>
+      </w:r>
+      <w:r>
+        <w:rPr>
+          <w:b/>
+          <w:bCs/>
+        </w:rPr>
+        <w:t xml:space="preserve"> </w:t>
+      </w:r>
+      <w:r>
+        <w:rPr>
+          <w:b/>
+          <w:bCs/>
+          <w:color w:val="0070C0"/>
+        </w:rPr>
+        <w:t>OF</w:t>
+      </w:r>
+      <w:r>
+        <w:rPr>
+          <w:b/>
+          <w:bCs/>
+        </w:rPr>
+        <w:t xml:space="preserve"> </w:t>
+      </w:r>
+      <w:r>
+        <w:rPr>
+          <w:b/>
+          <w:bCs/>
+          <w:color w:val="FF0000"/>
+        </w:rPr>
+        <w:t xml:space="preserve">ANY </w:t>
+      </w:r>
+      <w:r>
+        <w:rPr>
+          <w:b/>
+          <w:bCs/>
+          <w:color w:val="FF0000"/>
+        </w:rPr>
+        <w:t>WAR ACTOR</w:t>
       </w:r>
       <w:r>
         <w:rPr>
@@ -11068,7 +11205,388 @@
           <w:bCs/>
           <w:color w:val="FF0000"/>
         </w:rPr>
-        <w:t>SELECTIVE EXECUTION</w:t>
+        <w:t>RIFLE</w:t>
+      </w:r>
+      <w:r>
+        <w:rPr>
+          <w:b/>
+          <w:bCs/>
+        </w:rPr>
+        <w:t xml:space="preserve"> </w:t>
+      </w:r>
+      <w:r>
+        <w:rPr>
+          <w:b/>
+          <w:bCs/>
+          <w:color w:val="0070C0"/>
+        </w:rPr>
+        <w:t>SHALL</w:t>
+      </w:r>
+      <w:r>
+        <w:rPr>
+          <w:b/>
+          <w:bCs/>
+        </w:rPr>
+        <w:t xml:space="preserve"> </w:t>
+      </w:r>
+      <w:r>
+        <w:rPr>
+          <w:b/>
+          <w:bCs/>
+          <w:color w:val="C00000"/>
+        </w:rPr>
+        <w:t>NEVER</w:t>
+      </w:r>
+      <w:r>
+        <w:rPr>
+          <w:b/>
+          <w:bCs/>
+        </w:rPr>
+        <w:t xml:space="preserve"> </w:t>
+      </w:r>
+      <w:r>
+        <w:rPr>
+          <w:b/>
+          <w:bCs/>
+          <w:color w:val="0070C0"/>
+        </w:rPr>
+        <w:t>BE</w:t>
+      </w:r>
+      <w:r>
+        <w:rPr>
+          <w:b/>
+          <w:bCs/>
+          <w:color w:val="7030A0"/>
+        </w:rPr>
+        <w:t xml:space="preserve"> </w:t>
+      </w:r>
+      <w:r>
+        <w:rPr>
+          <w:b/>
+          <w:bCs/>
+          <w:color w:val="7030A0"/>
+        </w:rPr>
+        <w:t>LOADED</w:t>
+      </w:r>
+      <w:r>
+        <w:rPr>
+          <w:b/>
+          <w:bCs/>
+        </w:rPr>
+        <w:t xml:space="preserve"> </w:t>
+      </w:r>
+      <w:r>
+        <w:rPr>
+          <w:b/>
+          <w:bCs/>
+          <w:color w:val="0070C0"/>
+        </w:rPr>
+        <w:t>IN</w:t>
+      </w:r>
+      <w:r>
+        <w:rPr>
+          <w:b/>
+          <w:bCs/>
+          <w:color w:val="7030A0"/>
+        </w:rPr>
+        <w:t xml:space="preserve"> </w:t>
+      </w:r>
+      <w:r>
+        <w:rPr>
+          <w:b/>
+          <w:bCs/>
+          <w:color w:val="7030A0"/>
+        </w:rPr>
+        <w:t xml:space="preserve">                                             </w:t>
+      </w:r>
+      <w:r>
+        <w:rPr>
+          <w:b/>
+          <w:bCs/>
+          <w:color w:val="FF0000"/>
+        </w:rPr>
+        <w:t xml:space="preserve">ANY </w:t>
+      </w:r>
+      <w:r>
+        <w:rPr>
+          <w:b/>
+          <w:bCs/>
+          <w:color w:val="FF0000"/>
+        </w:rPr>
+        <w:t>TRANSPORT VEHICLE</w:t>
+      </w:r>
+      <w:r>
+        <w:rPr>
+          <w:b/>
+          <w:bCs/>
+        </w:rPr>
+        <w:t xml:space="preserve"> </w:t>
+      </w:r>
+      <w:r>
+        <w:rPr>
+          <w:b/>
+          <w:bCs/>
+          <w:color w:val="00B0F0"/>
+        </w:rPr>
+        <w:t>OR</w:t>
+      </w:r>
+      <w:r>
+        <w:rPr>
+          <w:b/>
+          <w:bCs/>
+        </w:rPr>
+        <w:t xml:space="preserve"> </w:t>
+      </w:r>
+      <w:r>
+        <w:rPr>
+          <w:b/>
+          <w:bCs/>
+          <w:color w:val="FF0000"/>
+        </w:rPr>
+        <w:t xml:space="preserve">ANY </w:t>
+      </w:r>
+      <w:r>
+        <w:rPr>
+          <w:b/>
+          <w:bCs/>
+          <w:color w:val="FF0000"/>
+        </w:rPr>
+        <w:t>HAND</w:t>
+      </w:r>
+      <w:r>
+        <w:rPr>
+          <w:b/>
+          <w:bCs/>
+        </w:rPr>
+        <w:t xml:space="preserve"> </w:t>
+      </w:r>
+      <w:r>
+        <w:rPr>
+          <w:b/>
+          <w:bCs/>
+          <w:color w:val="00B0F0"/>
+        </w:rPr>
+        <w:t>OR</w:t>
+      </w:r>
+      <w:r>
+        <w:rPr>
+          <w:b/>
+          <w:bCs/>
+        </w:rPr>
+        <w:t xml:space="preserve"> </w:t>
+      </w:r>
+      <w:r>
+        <w:rPr>
+          <w:b/>
+          <w:bCs/>
+          <w:color w:val="FF0000"/>
+        </w:rPr>
+        <w:t xml:space="preserve">ANY </w:t>
+      </w:r>
+      <w:r>
+        <w:rPr>
+          <w:b/>
+          <w:bCs/>
+          <w:color w:val="FF0000"/>
+        </w:rPr>
+        <w:t>UTILITY VEST</w:t>
+      </w:r>
+      <w:r>
+        <w:rPr>
+          <w:b/>
+          <w:bCs/>
+        </w:rPr>
+        <w:t xml:space="preserve"> </w:t>
+      </w:r>
+      <w:r>
+        <w:rPr>
+          <w:b/>
+          <w:bCs/>
+          <w:color w:val="00B0F0"/>
+        </w:rPr>
+        <w:t>OR</w:t>
+      </w:r>
+      <w:r>
+        <w:rPr>
+          <w:b/>
+          <w:bCs/>
+        </w:rPr>
+        <w:t xml:space="preserve"> </w:t>
+      </w:r>
+      <w:r>
+        <w:rPr>
+          <w:b/>
+          <w:bCs/>
+          <w:color w:val="FF0000"/>
+        </w:rPr>
+        <w:t xml:space="preserve">ANY </w:t>
+      </w:r>
+      <w:r>
+        <w:rPr>
+          <w:b/>
+          <w:bCs/>
+          <w:color w:val="FF0000"/>
+        </w:rPr>
+        <w:t>UTILITY BELT</w:t>
+      </w:r>
+      <w:r>
+        <w:rPr>
+          <w:b/>
+          <w:bCs/>
+        </w:rPr>
+        <w:t xml:space="preserve"> </w:t>
+      </w:r>
+      <w:r>
+        <w:rPr>
+          <w:b/>
+          <w:bCs/>
+          <w:color w:val="00B0F0"/>
+        </w:rPr>
+        <w:t>OR</w:t>
+      </w:r>
+      <w:r>
+        <w:rPr>
+          <w:b/>
+          <w:bCs/>
+        </w:rPr>
+        <w:t xml:space="preserve"> </w:t>
+      </w:r>
+      <w:r>
+        <w:rPr>
+          <w:b/>
+          <w:bCs/>
+        </w:rPr>
+        <w:t xml:space="preserve">     </w:t>
+      </w:r>
+      <w:r>
+        <w:rPr>
+          <w:b/>
+          <w:bCs/>
+          <w:color w:val="FF0000"/>
+        </w:rPr>
+        <w:t xml:space="preserve">ANY </w:t>
+      </w:r>
+      <w:r>
+        <w:rPr>
+          <w:b/>
+          <w:bCs/>
+          <w:color w:val="FF0000"/>
+        </w:rPr>
+        <w:t>BACKPACK</w:t>
+      </w:r>
+      <w:r>
+        <w:rPr>
+          <w:b/>
+          <w:bCs/>
+        </w:rPr>
+        <w:t xml:space="preserve"> </w:t>
+      </w:r>
+      <w:r>
+        <w:rPr>
+          <w:b/>
+          <w:bCs/>
+          <w:color w:val="00B0F0"/>
+        </w:rPr>
+        <w:t>OR</w:t>
+      </w:r>
+      <w:r>
+        <w:rPr>
+          <w:b/>
+          <w:bCs/>
+        </w:rPr>
+        <w:t xml:space="preserve"> </w:t>
+      </w:r>
+      <w:r>
+        <w:rPr>
+          <w:b/>
+          <w:bCs/>
+          <w:color w:val="FF0000"/>
+        </w:rPr>
+        <w:t xml:space="preserve">ANY </w:t>
+      </w:r>
+      <w:r>
+        <w:rPr>
+          <w:b/>
+          <w:bCs/>
+          <w:color w:val="FF0000"/>
+        </w:rPr>
+        <w:t>DRONE</w:t>
+      </w:r>
+      <w:r>
+        <w:rPr>
+          <w:b/>
+          <w:bCs/>
+        </w:rPr>
+        <w:t xml:space="preserve"> </w:t>
+      </w:r>
+      <w:r>
+        <w:rPr>
+          <w:b/>
+          <w:bCs/>
+          <w:color w:val="00B0F0"/>
+        </w:rPr>
+        <w:t>OR</w:t>
+      </w:r>
+      <w:r>
+        <w:rPr>
+          <w:b/>
+          <w:bCs/>
+        </w:rPr>
+        <w:t xml:space="preserve"> </w:t>
+      </w:r>
+      <w:r>
+        <w:rPr>
+          <w:b/>
+          <w:bCs/>
+          <w:color w:val="FF0000"/>
+        </w:rPr>
+        <w:t xml:space="preserve">ANY </w:t>
+      </w:r>
+      <w:r>
+        <w:rPr>
+          <w:b/>
+          <w:bCs/>
+          <w:color w:val="FF0000"/>
+        </w:rPr>
+        <w:t>TANK</w:t>
+      </w:r>
+      <w:r>
+        <w:rPr>
+          <w:b/>
+          <w:bCs/>
+        </w:rPr>
+        <w:t xml:space="preserve"> </w:t>
+      </w:r>
+      <w:r>
+        <w:rPr>
+          <w:b/>
+          <w:bCs/>
+          <w:color w:val="00B0F0"/>
+        </w:rPr>
+        <w:t>OR</w:t>
+      </w:r>
+      <w:r>
+        <w:rPr>
+          <w:b/>
+          <w:bCs/>
+        </w:rPr>
+        <w:t xml:space="preserve"> </w:t>
+      </w:r>
+      <w:r>
+        <w:rPr>
+          <w:b/>
+          <w:bCs/>
+          <w:color w:val="FF0000"/>
+        </w:rPr>
+        <w:t xml:space="preserve">ANY </w:t>
+      </w:r>
+      <w:r>
+        <w:rPr>
+          <w:b/>
+          <w:bCs/>
+          <w:color w:val="FF0000"/>
+        </w:rPr>
+        <w:t>HUMMER</w:t>
       </w:r>
       <w:r>
         <w:rPr>
@@ -11116,7 +11634,7 @@
           <w:bCs/>
           <w:color w:val="FF0000"/>
         </w:rPr>
-        <w:t>SELECTIVE EX-JUDICIAL EXECUTION</w:t>
+        <w:t>SELECTIVE EXECUTION</w:t>
       </w:r>
       <w:r>
         <w:rPr>
@@ -11164,247 +11682,7 @@
           <w:bCs/>
           <w:color w:val="FF0000"/>
         </w:rPr>
-        <w:t>SNIPER RIFLE</w:t>
-      </w:r>
-      <w:r>
-        <w:rPr>
-          <w:b/>
-          <w:bCs/>
-        </w:rPr>
-        <w:t xml:space="preserve"> </w:t>
-      </w:r>
-      <w:r>
-        <w:rPr>
-          <w:b/>
-          <w:bCs/>
-          <w:color w:val="0070C0"/>
-        </w:rPr>
-        <w:t>SHALL</w:t>
-      </w:r>
-      <w:r>
-        <w:rPr>
-          <w:b/>
-          <w:bCs/>
-        </w:rPr>
-        <w:t xml:space="preserve"> </w:t>
-      </w:r>
-      <w:r>
-        <w:rPr>
-          <w:b/>
-          <w:bCs/>
-          <w:color w:val="C00000"/>
-        </w:rPr>
-        <w:t>NEVER</w:t>
-      </w:r>
-      <w:r>
-        <w:rPr>
-          <w:b/>
-          <w:bCs/>
-        </w:rPr>
-        <w:t xml:space="preserve"> </w:t>
-      </w:r>
-      <w:r>
-        <w:rPr>
-          <w:b/>
-          <w:bCs/>
-          <w:color w:val="7030A0"/>
-        </w:rPr>
-        <w:t>PERTAIN</w:t>
-      </w:r>
-      <w:r>
-        <w:rPr>
-          <w:b/>
-          <w:bCs/>
-        </w:rPr>
-        <w:t xml:space="preserve"> </w:t>
-      </w:r>
-      <w:r>
-        <w:rPr>
-          <w:b/>
-          <w:bCs/>
-          <w:color w:val="0070C0"/>
-        </w:rPr>
-        <w:t>TO</w:t>
-      </w:r>
-      <w:r>
-        <w:rPr>
-          <w:b/>
-          <w:bCs/>
-        </w:rPr>
-        <w:t xml:space="preserve"> </w:t>
-      </w:r>
-      <w:r>
-        <w:rPr>
-          <w:b/>
-          <w:bCs/>
-          <w:color w:val="FF0000"/>
-        </w:rPr>
-        <w:t>ANY HAND</w:t>
-      </w:r>
-      <w:r>
-        <w:rPr>
-          <w:b/>
-          <w:bCs/>
-        </w:rPr>
-        <w:t xml:space="preserve"> </w:t>
-      </w:r>
-      <w:r>
-        <w:rPr>
-          <w:b/>
-          <w:bCs/>
-          <w:color w:val="0070C0"/>
-        </w:rPr>
-        <w:t>OF</w:t>
-      </w:r>
-      <w:r>
-        <w:rPr>
-          <w:b/>
-          <w:bCs/>
-        </w:rPr>
-        <w:t xml:space="preserve"> </w:t>
-      </w:r>
-      <w:r>
-        <w:rPr>
-          <w:b/>
-          <w:bCs/>
-        </w:rPr>
-        <w:t xml:space="preserve">              </w:t>
-      </w:r>
-      <w:r>
-        <w:rPr>
-          <w:b/>
-          <w:bCs/>
-          <w:color w:val="FF0000"/>
-        </w:rPr>
-        <w:t>ANY TERRORIST</w:t>
-      </w:r>
-      <w:r>
-        <w:rPr>
-          <w:b/>
-          <w:bCs/>
-        </w:rPr>
-        <w:t xml:space="preserve"> </w:t>
-      </w:r>
-      <w:r>
-        <w:rPr>
-          <w:b/>
-          <w:bCs/>
-          <w:color w:val="00B0F0"/>
-        </w:rPr>
-        <w:t>OR</w:t>
-      </w:r>
-      <w:r>
-        <w:rPr>
-          <w:b/>
-          <w:bCs/>
-        </w:rPr>
-        <w:t xml:space="preserve"> </w:t>
-      </w:r>
-      <w:r>
-        <w:rPr>
-          <w:b/>
-          <w:bCs/>
-          <w:color w:val="FF0000"/>
-        </w:rPr>
-        <w:t>ANY HAND</w:t>
-      </w:r>
-      <w:r>
-        <w:rPr>
-          <w:b/>
-          <w:bCs/>
-        </w:rPr>
-        <w:t xml:space="preserve"> </w:t>
-      </w:r>
-      <w:r>
-        <w:rPr>
-          <w:b/>
-          <w:bCs/>
-          <w:color w:val="0070C0"/>
-        </w:rPr>
-        <w:t>OF</w:t>
-      </w:r>
-      <w:r>
-        <w:rPr>
-          <w:b/>
-          <w:bCs/>
-        </w:rPr>
-        <w:t xml:space="preserve"> </w:t>
-      </w:r>
-      <w:r>
-        <w:rPr>
-          <w:b/>
-          <w:bCs/>
-          <w:color w:val="FF0000"/>
-        </w:rPr>
-        <w:t>ANY CRIMINAL</w:t>
-      </w:r>
-      <w:r>
-        <w:rPr>
-          <w:b/>
-          <w:bCs/>
-        </w:rPr>
-        <w:t xml:space="preserve"> </w:t>
-      </w:r>
-      <w:r>
-        <w:rPr>
-          <w:b/>
-          <w:bCs/>
-          <w:color w:val="00B0F0"/>
-        </w:rPr>
-        <w:t>OR</w:t>
-      </w:r>
-      <w:r>
-        <w:rPr>
-          <w:b/>
-          <w:bCs/>
-        </w:rPr>
-        <w:t xml:space="preserve"> </w:t>
-      </w:r>
-      <w:r>
-        <w:rPr>
-          <w:b/>
-          <w:bCs/>
-          <w:color w:val="FF0000"/>
-        </w:rPr>
-        <w:t>ANY HAND</w:t>
-      </w:r>
-      <w:r>
-        <w:rPr>
-          <w:b/>
-          <w:bCs/>
-        </w:rPr>
-        <w:t xml:space="preserve"> </w:t>
-      </w:r>
-      <w:r>
-        <w:rPr>
-          <w:b/>
-          <w:bCs/>
-          <w:color w:val="0070C0"/>
-        </w:rPr>
-        <w:t>OF</w:t>
-      </w:r>
-      <w:r>
-        <w:rPr>
-          <w:b/>
-          <w:bCs/>
-        </w:rPr>
-        <w:t xml:space="preserve"> </w:t>
-      </w:r>
-      <w:r>
-        <w:rPr>
-          <w:b/>
-          <w:bCs/>
-          <w:color w:val="FF0000"/>
-        </w:rPr>
-        <w:t xml:space="preserve">ANY </w:t>
-      </w:r>
-      <w:r>
-        <w:rPr>
-          <w:b/>
-          <w:bCs/>
-          <w:color w:val="FF0000"/>
-        </w:rPr>
-        <w:t>WAR ACTOR</w:t>
+        <w:t>SELECTIVE EX-JUDICIAL EXECUTION</w:t>
       </w:r>
       <w:r>
         <w:rPr>
@@ -11495,25 +11773,39 @@
         <w:rPr>
           <w:b/>
           <w:bCs/>
+          <w:color w:val="7030A0"/>
+        </w:rPr>
+        <w:t>PERTAIN</w:t>
+      </w:r>
+      <w:r>
+        <w:rPr>
+          <w:b/>
+          <w:bCs/>
+        </w:rPr>
+        <w:t xml:space="preserve"> </w:t>
+      </w:r>
+      <w:r>
+        <w:rPr>
+          <w:b/>
+          <w:bCs/>
           <w:color w:val="0070C0"/>
         </w:rPr>
-        <w:t>BE</w:t>
-      </w:r>
-      <w:r>
-        <w:rPr>
-          <w:b/>
-          <w:bCs/>
-          <w:color w:val="7030A0"/>
-        </w:rPr>
-        <w:t xml:space="preserve"> </w:t>
-      </w:r>
-      <w:r>
-        <w:rPr>
-          <w:b/>
-          <w:bCs/>
-          <w:color w:val="7030A0"/>
-        </w:rPr>
-        <w:t>LOADED</w:t>
+        <w:t>TO</w:t>
+      </w:r>
+      <w:r>
+        <w:rPr>
+          <w:b/>
+          <w:bCs/>
+        </w:rPr>
+        <w:t xml:space="preserve"> </w:t>
+      </w:r>
+      <w:r>
+        <w:rPr>
+          <w:b/>
+          <w:bCs/>
+          <w:color w:val="FF0000"/>
+        </w:rPr>
+        <w:t>ANY HAND</w:t>
       </w:r>
       <w:r>
         <w:rPr>
@@ -11528,39 +11820,29 @@
           <w:bCs/>
           <w:color w:val="0070C0"/>
         </w:rPr>
-        <w:t>IN</w:t>
-      </w:r>
-      <w:r>
-        <w:rPr>
-          <w:b/>
-          <w:bCs/>
-          <w:color w:val="7030A0"/>
-        </w:rPr>
-        <w:t xml:space="preserve"> </w:t>
-      </w:r>
-      <w:r>
-        <w:rPr>
-          <w:b/>
-          <w:bCs/>
-          <w:color w:val="7030A0"/>
-        </w:rPr>
-        <w:t xml:space="preserve">                                             </w:t>
-      </w:r>
-      <w:r>
-        <w:rPr>
-          <w:b/>
-          <w:bCs/>
-          <w:color w:val="FF0000"/>
-        </w:rPr>
-        <w:t xml:space="preserve">ANY </w:t>
-      </w:r>
-      <w:r>
-        <w:rPr>
-          <w:b/>
-          <w:bCs/>
-          <w:color w:val="FF0000"/>
-        </w:rPr>
-        <w:t>TRANSPORT VEHICLE</w:t>
+        <w:t>OF</w:t>
+      </w:r>
+      <w:r>
+        <w:rPr>
+          <w:b/>
+          <w:bCs/>
+        </w:rPr>
+        <w:t xml:space="preserve"> </w:t>
+      </w:r>
+      <w:r>
+        <w:rPr>
+          <w:b/>
+          <w:bCs/>
+        </w:rPr>
+        <w:t xml:space="preserve">              </w:t>
+      </w:r>
+      <w:r>
+        <w:rPr>
+          <w:b/>
+          <w:bCs/>
+          <w:color w:val="FF0000"/>
+        </w:rPr>
+        <w:t>ANY TERRORIST</w:t>
       </w:r>
       <w:r>
         <w:rPr>
@@ -11590,15 +11872,37 @@
           <w:bCs/>
           <w:color w:val="FF0000"/>
         </w:rPr>
-        <w:t xml:space="preserve">ANY </w:t>
-      </w:r>
-      <w:r>
-        <w:rPr>
-          <w:b/>
-          <w:bCs/>
-          <w:color w:val="FF0000"/>
-        </w:rPr>
-        <w:t>HAND</w:t>
+        <w:t>ANY HAND</w:t>
+      </w:r>
+      <w:r>
+        <w:rPr>
+          <w:b/>
+          <w:bCs/>
+        </w:rPr>
+        <w:t xml:space="preserve"> </w:t>
+      </w:r>
+      <w:r>
+        <w:rPr>
+          <w:b/>
+          <w:bCs/>
+          <w:color w:val="0070C0"/>
+        </w:rPr>
+        <w:t>OF</w:t>
+      </w:r>
+      <w:r>
+        <w:rPr>
+          <w:b/>
+          <w:bCs/>
+        </w:rPr>
+        <w:t xml:space="preserve"> </w:t>
+      </w:r>
+      <w:r>
+        <w:rPr>
+          <w:b/>
+          <w:bCs/>
+          <w:color w:val="FF0000"/>
+        </w:rPr>
+        <w:t>ANY CRIMINAL</w:t>
       </w:r>
       <w:r>
         <w:rPr>
@@ -11628,212 +11932,45 @@
           <w:bCs/>
           <w:color w:val="FF0000"/>
         </w:rPr>
-        <w:t xml:space="preserve">ANY </w:t>
-      </w:r>
-      <w:r>
-        <w:rPr>
-          <w:b/>
-          <w:bCs/>
-          <w:color w:val="FF0000"/>
-        </w:rPr>
-        <w:t>UTILITY VEST</w:t>
-      </w:r>
-      <w:r>
-        <w:rPr>
-          <w:b/>
-          <w:bCs/>
-        </w:rPr>
-        <w:t xml:space="preserve"> </w:t>
-      </w:r>
-      <w:r>
-        <w:rPr>
-          <w:b/>
-          <w:bCs/>
-          <w:color w:val="00B0F0"/>
-        </w:rPr>
-        <w:t>OR</w:t>
-      </w:r>
-      <w:r>
-        <w:rPr>
-          <w:b/>
-          <w:bCs/>
-        </w:rPr>
-        <w:t xml:space="preserve"> </w:t>
-      </w:r>
-      <w:r>
-        <w:rPr>
-          <w:b/>
-          <w:bCs/>
-          <w:color w:val="FF0000"/>
-        </w:rPr>
-        <w:t xml:space="preserve">ANY </w:t>
-      </w:r>
-      <w:r>
-        <w:rPr>
-          <w:b/>
-          <w:bCs/>
-          <w:color w:val="FF0000"/>
-        </w:rPr>
-        <w:t>UTILITY BELT</w:t>
-      </w:r>
-      <w:r>
-        <w:rPr>
-          <w:b/>
-          <w:bCs/>
-        </w:rPr>
-        <w:t xml:space="preserve"> </w:t>
-      </w:r>
-      <w:r>
-        <w:rPr>
-          <w:b/>
-          <w:bCs/>
-          <w:color w:val="00B0F0"/>
-        </w:rPr>
-        <w:t>OR</w:t>
-      </w:r>
-      <w:r>
-        <w:rPr>
-          <w:b/>
-          <w:bCs/>
-        </w:rPr>
-        <w:t xml:space="preserve"> </w:t>
-      </w:r>
-      <w:r>
-        <w:rPr>
-          <w:b/>
-          <w:bCs/>
-        </w:rPr>
-        <w:t xml:space="preserve">     </w:t>
-      </w:r>
-      <w:r>
-        <w:rPr>
-          <w:b/>
-          <w:bCs/>
-          <w:color w:val="FF0000"/>
-        </w:rPr>
-        <w:t xml:space="preserve">ANY </w:t>
-      </w:r>
-      <w:r>
-        <w:rPr>
-          <w:b/>
-          <w:bCs/>
-          <w:color w:val="FF0000"/>
-        </w:rPr>
-        <w:t>BACKPACK</w:t>
-      </w:r>
-      <w:r>
-        <w:rPr>
-          <w:b/>
-          <w:bCs/>
-        </w:rPr>
-        <w:t xml:space="preserve"> </w:t>
-      </w:r>
-      <w:r>
-        <w:rPr>
-          <w:b/>
-          <w:bCs/>
-          <w:color w:val="00B0F0"/>
-        </w:rPr>
-        <w:t>OR</w:t>
-      </w:r>
-      <w:r>
-        <w:rPr>
-          <w:b/>
-          <w:bCs/>
-        </w:rPr>
-        <w:t xml:space="preserve"> </w:t>
-      </w:r>
-      <w:r>
-        <w:rPr>
-          <w:b/>
-          <w:bCs/>
-          <w:color w:val="FF0000"/>
-        </w:rPr>
-        <w:t xml:space="preserve">ANY </w:t>
-      </w:r>
-      <w:r>
-        <w:rPr>
-          <w:b/>
-          <w:bCs/>
-          <w:color w:val="FF0000"/>
-        </w:rPr>
-        <w:t>DRONE</w:t>
-      </w:r>
-      <w:r>
-        <w:rPr>
-          <w:b/>
-          <w:bCs/>
-        </w:rPr>
-        <w:t xml:space="preserve"> </w:t>
-      </w:r>
-      <w:r>
-        <w:rPr>
-          <w:b/>
-          <w:bCs/>
-          <w:color w:val="00B0F0"/>
-        </w:rPr>
-        <w:t>OR</w:t>
-      </w:r>
-      <w:r>
-        <w:rPr>
-          <w:b/>
-          <w:bCs/>
-        </w:rPr>
-        <w:t xml:space="preserve"> </w:t>
-      </w:r>
-      <w:r>
-        <w:rPr>
-          <w:b/>
-          <w:bCs/>
-          <w:color w:val="FF0000"/>
-        </w:rPr>
-        <w:t xml:space="preserve">ANY </w:t>
-      </w:r>
-      <w:r>
-        <w:rPr>
-          <w:b/>
-          <w:bCs/>
-          <w:color w:val="FF0000"/>
-        </w:rPr>
-        <w:t>TANK</w:t>
-      </w:r>
-      <w:r>
-        <w:rPr>
-          <w:b/>
-          <w:bCs/>
-        </w:rPr>
-        <w:t xml:space="preserve"> </w:t>
-      </w:r>
-      <w:r>
-        <w:rPr>
-          <w:b/>
-          <w:bCs/>
-          <w:color w:val="00B0F0"/>
-        </w:rPr>
-        <w:t>OR</w:t>
-      </w:r>
-      <w:r>
-        <w:rPr>
-          <w:b/>
-          <w:bCs/>
-        </w:rPr>
-        <w:t xml:space="preserve"> </w:t>
-      </w:r>
-      <w:r>
-        <w:rPr>
-          <w:b/>
-          <w:bCs/>
-          <w:color w:val="FF0000"/>
-        </w:rPr>
-        <w:t xml:space="preserve">ANY </w:t>
-      </w:r>
-      <w:r>
-        <w:rPr>
-          <w:b/>
-          <w:bCs/>
-          <w:color w:val="FF0000"/>
-        </w:rPr>
-        <w:t>HUMMER</w:t>
+        <w:t>ANY HAND</w:t>
+      </w:r>
+      <w:r>
+        <w:rPr>
+          <w:b/>
+          <w:bCs/>
+        </w:rPr>
+        <w:t xml:space="preserve"> </w:t>
+      </w:r>
+      <w:r>
+        <w:rPr>
+          <w:b/>
+          <w:bCs/>
+          <w:color w:val="0070C0"/>
+        </w:rPr>
+        <w:t>OF</w:t>
+      </w:r>
+      <w:r>
+        <w:rPr>
+          <w:b/>
+          <w:bCs/>
+        </w:rPr>
+        <w:t xml:space="preserve"> </w:t>
+      </w:r>
+      <w:r>
+        <w:rPr>
+          <w:b/>
+          <w:bCs/>
+          <w:color w:val="FF0000"/>
+        </w:rPr>
+        <w:t xml:space="preserve">ANY </w:t>
+      </w:r>
+      <w:r>
+        <w:rPr>
+          <w:b/>
+          <w:bCs/>
+          <w:color w:val="FF0000"/>
+        </w:rPr>
+        <w:t>WAR ACTOR</w:t>
       </w:r>
       <w:r>
         <w:rPr>
@@ -11856,6 +11993,7 @@
         <w:rPr>
           <w:u w:val="single"/>
         </w:rPr>
+        <w:lastRenderedPageBreak/>
         <w:t>PREVENTION SECURITY SYSTEM</w:t>
       </w:r>
       <w:r>
@@ -11881,7 +12019,388 @@
           <w:bCs/>
           <w:color w:val="FF0000"/>
         </w:rPr>
-        <w:t>STARVATION</w:t>
+        <w:t>SNIPER RIFLE</w:t>
+      </w:r>
+      <w:r>
+        <w:rPr>
+          <w:b/>
+          <w:bCs/>
+        </w:rPr>
+        <w:t xml:space="preserve"> </w:t>
+      </w:r>
+      <w:r>
+        <w:rPr>
+          <w:b/>
+          <w:bCs/>
+          <w:color w:val="0070C0"/>
+        </w:rPr>
+        <w:t>SHALL</w:t>
+      </w:r>
+      <w:r>
+        <w:rPr>
+          <w:b/>
+          <w:bCs/>
+        </w:rPr>
+        <w:t xml:space="preserve"> </w:t>
+      </w:r>
+      <w:r>
+        <w:rPr>
+          <w:b/>
+          <w:bCs/>
+          <w:color w:val="C00000"/>
+        </w:rPr>
+        <w:t>NEVER</w:t>
+      </w:r>
+      <w:r>
+        <w:rPr>
+          <w:b/>
+          <w:bCs/>
+        </w:rPr>
+        <w:t xml:space="preserve"> </w:t>
+      </w:r>
+      <w:r>
+        <w:rPr>
+          <w:b/>
+          <w:bCs/>
+          <w:color w:val="0070C0"/>
+        </w:rPr>
+        <w:t>BE</w:t>
+      </w:r>
+      <w:r>
+        <w:rPr>
+          <w:b/>
+          <w:bCs/>
+          <w:color w:val="7030A0"/>
+        </w:rPr>
+        <w:t xml:space="preserve"> </w:t>
+      </w:r>
+      <w:r>
+        <w:rPr>
+          <w:b/>
+          <w:bCs/>
+          <w:color w:val="7030A0"/>
+        </w:rPr>
+        <w:t>LOADED</w:t>
+      </w:r>
+      <w:r>
+        <w:rPr>
+          <w:b/>
+          <w:bCs/>
+        </w:rPr>
+        <w:t xml:space="preserve"> </w:t>
+      </w:r>
+      <w:r>
+        <w:rPr>
+          <w:b/>
+          <w:bCs/>
+          <w:color w:val="0070C0"/>
+        </w:rPr>
+        <w:t>IN</w:t>
+      </w:r>
+      <w:r>
+        <w:rPr>
+          <w:b/>
+          <w:bCs/>
+          <w:color w:val="7030A0"/>
+        </w:rPr>
+        <w:t xml:space="preserve"> </w:t>
+      </w:r>
+      <w:r>
+        <w:rPr>
+          <w:b/>
+          <w:bCs/>
+          <w:color w:val="7030A0"/>
+        </w:rPr>
+        <w:t xml:space="preserve">                                             </w:t>
+      </w:r>
+      <w:r>
+        <w:rPr>
+          <w:b/>
+          <w:bCs/>
+          <w:color w:val="FF0000"/>
+        </w:rPr>
+        <w:t xml:space="preserve">ANY </w:t>
+      </w:r>
+      <w:r>
+        <w:rPr>
+          <w:b/>
+          <w:bCs/>
+          <w:color w:val="FF0000"/>
+        </w:rPr>
+        <w:t>TRANSPORT VEHICLE</w:t>
+      </w:r>
+      <w:r>
+        <w:rPr>
+          <w:b/>
+          <w:bCs/>
+        </w:rPr>
+        <w:t xml:space="preserve"> </w:t>
+      </w:r>
+      <w:r>
+        <w:rPr>
+          <w:b/>
+          <w:bCs/>
+          <w:color w:val="00B0F0"/>
+        </w:rPr>
+        <w:t>OR</w:t>
+      </w:r>
+      <w:r>
+        <w:rPr>
+          <w:b/>
+          <w:bCs/>
+        </w:rPr>
+        <w:t xml:space="preserve"> </w:t>
+      </w:r>
+      <w:r>
+        <w:rPr>
+          <w:b/>
+          <w:bCs/>
+          <w:color w:val="FF0000"/>
+        </w:rPr>
+        <w:t xml:space="preserve">ANY </w:t>
+      </w:r>
+      <w:r>
+        <w:rPr>
+          <w:b/>
+          <w:bCs/>
+          <w:color w:val="FF0000"/>
+        </w:rPr>
+        <w:t>HAND</w:t>
+      </w:r>
+      <w:r>
+        <w:rPr>
+          <w:b/>
+          <w:bCs/>
+        </w:rPr>
+        <w:t xml:space="preserve"> </w:t>
+      </w:r>
+      <w:r>
+        <w:rPr>
+          <w:b/>
+          <w:bCs/>
+          <w:color w:val="00B0F0"/>
+        </w:rPr>
+        <w:t>OR</w:t>
+      </w:r>
+      <w:r>
+        <w:rPr>
+          <w:b/>
+          <w:bCs/>
+        </w:rPr>
+        <w:t xml:space="preserve"> </w:t>
+      </w:r>
+      <w:r>
+        <w:rPr>
+          <w:b/>
+          <w:bCs/>
+          <w:color w:val="FF0000"/>
+        </w:rPr>
+        <w:t xml:space="preserve">ANY </w:t>
+      </w:r>
+      <w:r>
+        <w:rPr>
+          <w:b/>
+          <w:bCs/>
+          <w:color w:val="FF0000"/>
+        </w:rPr>
+        <w:t>UTILITY VEST</w:t>
+      </w:r>
+      <w:r>
+        <w:rPr>
+          <w:b/>
+          <w:bCs/>
+        </w:rPr>
+        <w:t xml:space="preserve"> </w:t>
+      </w:r>
+      <w:r>
+        <w:rPr>
+          <w:b/>
+          <w:bCs/>
+          <w:color w:val="00B0F0"/>
+        </w:rPr>
+        <w:t>OR</w:t>
+      </w:r>
+      <w:r>
+        <w:rPr>
+          <w:b/>
+          <w:bCs/>
+        </w:rPr>
+        <w:t xml:space="preserve"> </w:t>
+      </w:r>
+      <w:r>
+        <w:rPr>
+          <w:b/>
+          <w:bCs/>
+          <w:color w:val="FF0000"/>
+        </w:rPr>
+        <w:t xml:space="preserve">ANY </w:t>
+      </w:r>
+      <w:r>
+        <w:rPr>
+          <w:b/>
+          <w:bCs/>
+          <w:color w:val="FF0000"/>
+        </w:rPr>
+        <w:t>UTILITY BELT</w:t>
+      </w:r>
+      <w:r>
+        <w:rPr>
+          <w:b/>
+          <w:bCs/>
+        </w:rPr>
+        <w:t xml:space="preserve"> </w:t>
+      </w:r>
+      <w:r>
+        <w:rPr>
+          <w:b/>
+          <w:bCs/>
+          <w:color w:val="00B0F0"/>
+        </w:rPr>
+        <w:t>OR</w:t>
+      </w:r>
+      <w:r>
+        <w:rPr>
+          <w:b/>
+          <w:bCs/>
+        </w:rPr>
+        <w:t xml:space="preserve"> </w:t>
+      </w:r>
+      <w:r>
+        <w:rPr>
+          <w:b/>
+          <w:bCs/>
+        </w:rPr>
+        <w:t xml:space="preserve">     </w:t>
+      </w:r>
+      <w:r>
+        <w:rPr>
+          <w:b/>
+          <w:bCs/>
+          <w:color w:val="FF0000"/>
+        </w:rPr>
+        <w:t xml:space="preserve">ANY </w:t>
+      </w:r>
+      <w:r>
+        <w:rPr>
+          <w:b/>
+          <w:bCs/>
+          <w:color w:val="FF0000"/>
+        </w:rPr>
+        <w:t>BACKPACK</w:t>
+      </w:r>
+      <w:r>
+        <w:rPr>
+          <w:b/>
+          <w:bCs/>
+        </w:rPr>
+        <w:t xml:space="preserve"> </w:t>
+      </w:r>
+      <w:r>
+        <w:rPr>
+          <w:b/>
+          <w:bCs/>
+          <w:color w:val="00B0F0"/>
+        </w:rPr>
+        <w:t>OR</w:t>
+      </w:r>
+      <w:r>
+        <w:rPr>
+          <w:b/>
+          <w:bCs/>
+        </w:rPr>
+        <w:t xml:space="preserve"> </w:t>
+      </w:r>
+      <w:r>
+        <w:rPr>
+          <w:b/>
+          <w:bCs/>
+          <w:color w:val="FF0000"/>
+        </w:rPr>
+        <w:t xml:space="preserve">ANY </w:t>
+      </w:r>
+      <w:r>
+        <w:rPr>
+          <w:b/>
+          <w:bCs/>
+          <w:color w:val="FF0000"/>
+        </w:rPr>
+        <w:t>DRONE</w:t>
+      </w:r>
+      <w:r>
+        <w:rPr>
+          <w:b/>
+          <w:bCs/>
+        </w:rPr>
+        <w:t xml:space="preserve"> </w:t>
+      </w:r>
+      <w:r>
+        <w:rPr>
+          <w:b/>
+          <w:bCs/>
+          <w:color w:val="00B0F0"/>
+        </w:rPr>
+        <w:t>OR</w:t>
+      </w:r>
+      <w:r>
+        <w:rPr>
+          <w:b/>
+          <w:bCs/>
+        </w:rPr>
+        <w:t xml:space="preserve"> </w:t>
+      </w:r>
+      <w:r>
+        <w:rPr>
+          <w:b/>
+          <w:bCs/>
+          <w:color w:val="FF0000"/>
+        </w:rPr>
+        <w:t xml:space="preserve">ANY </w:t>
+      </w:r>
+      <w:r>
+        <w:rPr>
+          <w:b/>
+          <w:bCs/>
+          <w:color w:val="FF0000"/>
+        </w:rPr>
+        <w:t>TANK</w:t>
+      </w:r>
+      <w:r>
+        <w:rPr>
+          <w:b/>
+          <w:bCs/>
+        </w:rPr>
+        <w:t xml:space="preserve"> </w:t>
+      </w:r>
+      <w:r>
+        <w:rPr>
+          <w:b/>
+          <w:bCs/>
+          <w:color w:val="00B0F0"/>
+        </w:rPr>
+        <w:t>OR</w:t>
+      </w:r>
+      <w:r>
+        <w:rPr>
+          <w:b/>
+          <w:bCs/>
+        </w:rPr>
+        <w:t xml:space="preserve"> </w:t>
+      </w:r>
+      <w:r>
+        <w:rPr>
+          <w:b/>
+          <w:bCs/>
+          <w:color w:val="FF0000"/>
+        </w:rPr>
+        <w:t xml:space="preserve">ANY </w:t>
+      </w:r>
+      <w:r>
+        <w:rPr>
+          <w:b/>
+          <w:bCs/>
+          <w:color w:val="FF0000"/>
+        </w:rPr>
+        <w:t>HUMMER</w:t>
       </w:r>
       <w:r>
         <w:rPr>
@@ -11929,7 +12448,7 @@
           <w:bCs/>
           <w:color w:val="FF0000"/>
         </w:rPr>
-        <w:t>TYRANNY</w:t>
+        <w:t>STARVATION</w:t>
       </w:r>
       <w:r>
         <w:rPr>
@@ -11977,104 +12496,7 @@
           <w:bCs/>
           <w:color w:val="FF0000"/>
         </w:rPr>
-        <w:t>USE</w:t>
-      </w:r>
-      <w:r>
-        <w:rPr>
-          <w:b/>
-          <w:bCs/>
-        </w:rPr>
-        <w:t xml:space="preserve"> </w:t>
-      </w:r>
-      <w:r>
-        <w:rPr>
-          <w:b/>
-          <w:bCs/>
-          <w:color w:val="0070C0"/>
-        </w:rPr>
-        <w:t>OF</w:t>
-      </w:r>
-      <w:r>
-        <w:rPr>
-          <w:b/>
-          <w:bCs/>
-        </w:rPr>
-        <w:t xml:space="preserve"> </w:t>
-      </w:r>
-      <w:r>
-        <w:rPr>
-          <w:b/>
-          <w:bCs/>
-          <w:color w:val="FF0000"/>
-        </w:rPr>
-        <w:t>ANY HUMAN BEING</w:t>
-      </w:r>
-      <w:r>
-        <w:rPr>
-          <w:b/>
-          <w:bCs/>
-        </w:rPr>
-        <w:t xml:space="preserve"> </w:t>
-      </w:r>
-      <w:r>
-        <w:rPr>
-          <w:b/>
-          <w:bCs/>
-          <w:color w:val="0070C0"/>
-        </w:rPr>
-        <w:t>AS</w:t>
-      </w:r>
-      <w:r>
-        <w:rPr>
-          <w:b/>
-          <w:bCs/>
-        </w:rPr>
-        <w:t xml:space="preserve"> </w:t>
-      </w:r>
-      <w:r>
-        <w:rPr>
-          <w:b/>
-          <w:bCs/>
-          <w:color w:val="FF0000"/>
-        </w:rPr>
-        <w:t>ANY SHIELD</w:t>
-      </w:r>
-      <w:r>
-        <w:rPr>
-          <w:b/>
-          <w:bCs/>
-        </w:rPr>
-        <w:t xml:space="preserve"> </w:t>
-      </w:r>
-      <w:r>
-        <w:rPr>
-          <w:b/>
-          <w:bCs/>
-          <w:color w:val="00B0F0"/>
-        </w:rPr>
-        <w:t>OR</w:t>
-      </w:r>
-      <w:r>
-        <w:rPr>
-          <w:b/>
-          <w:bCs/>
-        </w:rPr>
-        <w:t xml:space="preserve"> </w:t>
-      </w:r>
-      <w:r>
-        <w:rPr>
-          <w:b/>
-          <w:bCs/>
-        </w:rPr>
-        <w:t xml:space="preserve">            </w:t>
-      </w:r>
-      <w:r>
-        <w:rPr>
-          <w:b/>
-          <w:bCs/>
-          <w:color w:val="FF0000"/>
-        </w:rPr>
-        <w:t>ANY HUMAN SHIELD</w:t>
+        <w:t>TYRANNY</w:t>
       </w:r>
       <w:r>
         <w:rPr>
@@ -12165,39 +12587,61 @@
         <w:rPr>
           <w:b/>
           <w:bCs/>
-          <w:color w:val="7030A0"/>
-        </w:rPr>
-        <w:t>HELD</w:t>
-      </w:r>
-      <w:r>
-        <w:rPr>
-          <w:b/>
-          <w:bCs/>
-        </w:rPr>
-        <w:t xml:space="preserve"> </w:t>
-      </w:r>
-      <w:r>
-        <w:rPr>
-          <w:b/>
-          <w:bCs/>
           <w:color w:val="0070C0"/>
         </w:rPr>
-        <w:t>AT</w:t>
-      </w:r>
-      <w:r>
-        <w:rPr>
-          <w:b/>
-          <w:bCs/>
-        </w:rPr>
-        <w:t xml:space="preserve"> </w:t>
-      </w:r>
-      <w:r>
-        <w:rPr>
-          <w:b/>
-          <w:bCs/>
-          <w:color w:val="FF0000"/>
-        </w:rPr>
-        <w:t>ANY GUNPOINT</w:t>
+        <w:t>AS</w:t>
+      </w:r>
+      <w:r>
+        <w:rPr>
+          <w:b/>
+          <w:bCs/>
+        </w:rPr>
+        <w:t xml:space="preserve"> </w:t>
+      </w:r>
+      <w:r>
+        <w:rPr>
+          <w:b/>
+          <w:bCs/>
+          <w:color w:val="FF0000"/>
+        </w:rPr>
+        <w:t>ANY SHIELD</w:t>
+      </w:r>
+      <w:r>
+        <w:rPr>
+          <w:b/>
+          <w:bCs/>
+        </w:rPr>
+        <w:t xml:space="preserve"> </w:t>
+      </w:r>
+      <w:r>
+        <w:rPr>
+          <w:b/>
+          <w:bCs/>
+          <w:color w:val="00B0F0"/>
+        </w:rPr>
+        <w:t>OR</w:t>
+      </w:r>
+      <w:r>
+        <w:rPr>
+          <w:b/>
+          <w:bCs/>
+        </w:rPr>
+        <w:t xml:space="preserve"> </w:t>
+      </w:r>
+      <w:r>
+        <w:rPr>
+          <w:b/>
+          <w:bCs/>
+        </w:rPr>
+        <w:t xml:space="preserve">            </w:t>
+      </w:r>
+      <w:r>
+        <w:rPr>
+          <w:b/>
+          <w:bCs/>
+          <w:color w:val="FF0000"/>
+        </w:rPr>
+        <w:t>ANY HUMAN SHIELD</w:t>
       </w:r>
       <w:r>
         <w:rPr>
@@ -12220,7 +12664,129 @@
         <w:rPr>
           <w:u w:val="single"/>
         </w:rPr>
-        <w:lastRenderedPageBreak/>
+        <w:t>PREVENTION SECURITY SYSTEM</w:t>
+      </w:r>
+      <w:r>
+        <w:rPr>
+          <w:u w:val="single"/>
+        </w:rPr>
+        <w:t>:</w:t>
+      </w:r>
+      <w:r>
+        <w:t xml:space="preserve"> </w:t>
+      </w:r>
+      <w:r>
+        <w:rPr>
+          <w:b/>
+          <w:bCs/>
+          <w:color w:val="FF0000"/>
+        </w:rPr>
+        <w:t xml:space="preserve">ANY </w:t>
+      </w:r>
+      <w:r>
+        <w:rPr>
+          <w:b/>
+          <w:bCs/>
+          <w:color w:val="FF0000"/>
+        </w:rPr>
+        <w:t>USE</w:t>
+      </w:r>
+      <w:r>
+        <w:rPr>
+          <w:b/>
+          <w:bCs/>
+        </w:rPr>
+        <w:t xml:space="preserve"> </w:t>
+      </w:r>
+      <w:r>
+        <w:rPr>
+          <w:b/>
+          <w:bCs/>
+          <w:color w:val="0070C0"/>
+        </w:rPr>
+        <w:t>OF</w:t>
+      </w:r>
+      <w:r>
+        <w:rPr>
+          <w:b/>
+          <w:bCs/>
+        </w:rPr>
+        <w:t xml:space="preserve"> </w:t>
+      </w:r>
+      <w:r>
+        <w:rPr>
+          <w:b/>
+          <w:bCs/>
+          <w:color w:val="FF0000"/>
+        </w:rPr>
+        <w:t>ANY HUMAN BEING</w:t>
+      </w:r>
+      <w:r>
+        <w:rPr>
+          <w:b/>
+          <w:bCs/>
+        </w:rPr>
+        <w:t xml:space="preserve"> </w:t>
+      </w:r>
+      <w:r>
+        <w:rPr>
+          <w:b/>
+          <w:bCs/>
+          <w:color w:val="7030A0"/>
+        </w:rPr>
+        <w:t>HELD</w:t>
+      </w:r>
+      <w:r>
+        <w:rPr>
+          <w:b/>
+          <w:bCs/>
+        </w:rPr>
+        <w:t xml:space="preserve"> </w:t>
+      </w:r>
+      <w:r>
+        <w:rPr>
+          <w:b/>
+          <w:bCs/>
+          <w:color w:val="0070C0"/>
+        </w:rPr>
+        <w:t>AT</w:t>
+      </w:r>
+      <w:r>
+        <w:rPr>
+          <w:b/>
+          <w:bCs/>
+        </w:rPr>
+        <w:t xml:space="preserve"> </w:t>
+      </w:r>
+      <w:r>
+        <w:rPr>
+          <w:b/>
+          <w:bCs/>
+          <w:color w:val="FF0000"/>
+        </w:rPr>
+        <w:t>ANY GUNPOINT</w:t>
+      </w:r>
+      <w:r>
+        <w:rPr>
+          <w:b/>
+          <w:bCs/>
+        </w:rPr>
+        <w:t>;</w:t>
+      </w:r>
+    </w:p>
+    <w:p>
+      <w:pPr>
+        <w:ind w:left="720"/>
+        <w:jc w:val="both"/>
+        <w:rPr>
+          <w:b/>
+          <w:bCs/>
+        </w:rPr>
+      </w:pPr>
+      <w:r>
+        <w:rPr>
+          <w:u w:val="single"/>
+        </w:rPr>
         <w:t>PREVENTION SECURITY SYSTEM</w:t>
       </w:r>
       <w:r>

</xml_diff>